<commit_message>
Fix bugs, and details done
</commit_message>
<xml_diff>
--- a/documents/documentation/Requerimientos Agenda.docx
+++ b/documents/documentation/Requerimientos Agenda.docx
@@ -1,6 +1,6 @@
 
 <file path=word/document.xml><?xml version="1.0" encoding="utf-8"?>
-<w:document xmlns:wpc="http://schemas.microsoft.com/office/word/2010/wordprocessingCanvas" xmlns:mc="http://schemas.openxmlformats.org/markup-compatibility/2006" xmlns:o="urn:schemas-microsoft-com:office:office" xmlns:r="http://schemas.openxmlformats.org/officeDocument/2006/relationships" xmlns:m="http://schemas.openxmlformats.org/officeDocument/2006/math" xmlns:v="urn:schemas-microsoft-com:vml" xmlns:wp14="http://schemas.microsoft.com/office/word/2010/wordprocessingDrawing" xmlns:wp="http://schemas.openxmlformats.org/drawingml/2006/wordprocessingDrawing" xmlns:w10="urn:schemas-microsoft-com:office:word" xmlns:w="http://schemas.openxmlformats.org/wordprocessingml/2006/main" xmlns:w14="http://schemas.microsoft.com/office/word/2010/wordml" xmlns:wpg="http://schemas.microsoft.com/office/word/2010/wordprocessingGroup" xmlns:wpi="http://schemas.microsoft.com/office/word/2010/wordprocessingInk" xmlns:wne="http://schemas.microsoft.com/office/word/2006/wordml" xmlns:wps="http://schemas.microsoft.com/office/word/2010/wordprocessingShape" mc:Ignorable="w14 wp14">
+<w:document xmlns:wpc="http://schemas.microsoft.com/office/word/2010/wordprocessingCanvas" xmlns:cx="http://schemas.microsoft.com/office/drawing/2014/chartex" xmlns:cx1="http://schemas.microsoft.com/office/drawing/2015/9/8/chartex" xmlns:cx2="http://schemas.microsoft.com/office/drawing/2015/10/21/chartex" xmlns:cx3="http://schemas.microsoft.com/office/drawing/2016/5/9/chartex" xmlns:cx4="http://schemas.microsoft.com/office/drawing/2016/5/10/chartex" xmlns:cx5="http://schemas.microsoft.com/office/drawing/2016/5/11/chartex" xmlns:cx6="http://schemas.microsoft.com/office/drawing/2016/5/12/chartex" xmlns:cx7="http://schemas.microsoft.com/office/drawing/2016/5/13/chartex" xmlns:cx8="http://schemas.microsoft.com/office/drawing/2016/5/14/chartex" xmlns:mc="http://schemas.openxmlformats.org/markup-compatibility/2006" xmlns:aink="http://schemas.microsoft.com/office/drawing/2016/ink" xmlns:am3d="http://schemas.microsoft.com/office/drawing/2017/model3d" xmlns:o="urn:schemas-microsoft-com:office:office" xmlns:r="http://schemas.openxmlformats.org/officeDocument/2006/relationships" xmlns:m="http://schemas.openxmlformats.org/officeDocument/2006/math" xmlns:v="urn:schemas-microsoft-com:vml" xmlns:wp14="http://schemas.microsoft.com/office/word/2010/wordprocessingDrawing" xmlns:wp="http://schemas.openxmlformats.org/drawingml/2006/wordprocessingDrawing" xmlns:w10="urn:schemas-microsoft-com:office:word" xmlns:w="http://schemas.openxmlformats.org/wordprocessingml/2006/main" xmlns:w14="http://schemas.microsoft.com/office/word/2010/wordml" xmlns:w15="http://schemas.microsoft.com/office/word/2012/wordml" xmlns:w16cid="http://schemas.microsoft.com/office/word/2016/wordml/cid" xmlns:w16se="http://schemas.microsoft.com/office/word/2015/wordml/symex" xmlns:wpg="http://schemas.microsoft.com/office/word/2010/wordprocessingGroup" xmlns:wpi="http://schemas.microsoft.com/office/word/2010/wordprocessingInk" xmlns:wne="http://schemas.microsoft.com/office/word/2006/wordml" xmlns:wps="http://schemas.microsoft.com/office/word/2010/wordprocessingShape" mc:Ignorable="w14 w15 w16se w16cid wp14">
   <w:body>
     <w:p>
       <w:r>
@@ -51,7 +51,7 @@
           </w:tcPr>
           <w:p>
             <w:pPr>
-              <w:pStyle w:val="Sinespaciado"/>
+              <w:pStyle w:val="NoSpacing"/>
             </w:pPr>
             <w:r>
               <w:t>Nombre</w:t>
@@ -407,7 +407,7 @@
           </w:tcPr>
           <w:p>
             <w:pPr>
-              <w:pStyle w:val="Sinespaciado"/>
+              <w:pStyle w:val="NoSpacing"/>
             </w:pPr>
             <w:r>
               <w:t>Nombre</w:t>
@@ -757,7 +757,7 @@
           </w:tcPr>
           <w:p>
             <w:pPr>
-              <w:pStyle w:val="Sinespaciado"/>
+              <w:pStyle w:val="NoSpacing"/>
             </w:pPr>
             <w:r>
               <w:t>Nombre</w:t>
@@ -1101,398 +1101,6 @@
                 <w:szCs w:val="20"/>
               </w:rPr>
               <w:t xml:space="preserve"> no se podrá volver a visualizar en la agenda </w:t>
-            </w:r>
-          </w:p>
-        </w:tc>
-      </w:tr>
-    </w:tbl>
-    <w:p/>
-    <w:tbl>
-      <w:tblPr>
-        <w:tblW w:w="9847" w:type="dxa"/>
-        <w:jc w:val="center"/>
-        <w:tblBorders>
-          <w:top w:val="single" w:sz="4" w:space="0" w:color="000001"/>
-          <w:left w:val="single" w:sz="4" w:space="0" w:color="000001"/>
-          <w:bottom w:val="single" w:sz="4" w:space="0" w:color="000001"/>
-          <w:right w:val="single" w:sz="4" w:space="0" w:color="000001"/>
-          <w:insideH w:val="single" w:sz="4" w:space="0" w:color="000001"/>
-          <w:insideV w:val="single" w:sz="4" w:space="0" w:color="000001"/>
-        </w:tblBorders>
-        <w:tblLook w:val="0000" w:firstRow="0" w:lastRow="0" w:firstColumn="0" w:lastColumn="0" w:noHBand="0" w:noVBand="0"/>
-      </w:tblPr>
-      <w:tblGrid>
-        <w:gridCol w:w="1761"/>
-        <w:gridCol w:w="8086"/>
-      </w:tblGrid>
-      <w:tr>
-        <w:trPr>
-          <w:jc w:val="center"/>
-        </w:trPr>
-        <w:tc>
-          <w:tcPr>
-            <w:tcW w:w="1761" w:type="dxa"/>
-            <w:tcBorders>
-              <w:top w:val="single" w:sz="4" w:space="0" w:color="000001"/>
-              <w:left w:val="single" w:sz="4" w:space="0" w:color="000001"/>
-              <w:bottom w:val="single" w:sz="4" w:space="0" w:color="000001"/>
-              <w:right w:val="single" w:sz="4" w:space="0" w:color="000001"/>
-            </w:tcBorders>
-            <w:shd w:val="clear" w:color="auto" w:fill="F3F3F3"/>
-            <w:tcMar>
-              <w:left w:w="108" w:type="dxa"/>
-            </w:tcMar>
-            <w:vAlign w:val="center"/>
-          </w:tcPr>
-          <w:p>
-            <w:pPr>
-              <w:pStyle w:val="Sinespaciado"/>
-            </w:pPr>
-            <w:r>
-              <w:t>Nombre</w:t>
-            </w:r>
-          </w:p>
-        </w:tc>
-        <w:tc>
-          <w:tcPr>
-            <w:tcW w:w="8085" w:type="dxa"/>
-            <w:tcBorders>
-              <w:top w:val="single" w:sz="4" w:space="0" w:color="000001"/>
-              <w:left w:val="single" w:sz="4" w:space="0" w:color="000001"/>
-              <w:bottom w:val="single" w:sz="4" w:space="0" w:color="000001"/>
-              <w:right w:val="single" w:sz="4" w:space="0" w:color="000001"/>
-            </w:tcBorders>
-            <w:shd w:val="clear" w:color="auto" w:fill="auto"/>
-            <w:tcMar>
-              <w:left w:w="108" w:type="dxa"/>
-            </w:tcMar>
-          </w:tcPr>
-          <w:p>
-            <w:pPr>
-              <w:tabs>
-                <w:tab w:val="left" w:pos="1590"/>
-              </w:tabs>
-              <w:spacing w:after="100"/>
-            </w:pPr>
-            <w:r>
-              <w:rPr>
-                <w:b/>
-                <w:color w:val="000000"/>
-                <w:sz w:val="20"/>
-                <w:szCs w:val="20"/>
-              </w:rPr>
-              <w:t xml:space="preserve">R. # </w:t>
-            </w:r>
-            <w:r>
-              <w:rPr>
-                <w:b/>
-                <w:color w:val="000000"/>
-                <w:sz w:val="20"/>
-                <w:szCs w:val="20"/>
-              </w:rPr>
-              <w:t>4</w:t>
-            </w:r>
-            <w:r>
-              <w:rPr>
-                <w:b/>
-                <w:color w:val="000000"/>
-                <w:sz w:val="20"/>
-                <w:szCs w:val="20"/>
-              </w:rPr>
-              <w:t xml:space="preserve">. Editar </w:t>
-            </w:r>
-            <w:r>
-              <w:rPr>
-                <w:b/>
-                <w:color w:val="000000"/>
-                <w:sz w:val="20"/>
-                <w:szCs w:val="20"/>
-              </w:rPr>
-              <w:t>Información de los Estudiantes</w:t>
-            </w:r>
-          </w:p>
-        </w:tc>
-      </w:tr>
-      <w:tr>
-        <w:trPr>
-          <w:jc w:val="center"/>
-        </w:trPr>
-        <w:tc>
-          <w:tcPr>
-            <w:tcW w:w="1761" w:type="dxa"/>
-            <w:tcBorders>
-              <w:top w:val="single" w:sz="4" w:space="0" w:color="000001"/>
-              <w:left w:val="single" w:sz="4" w:space="0" w:color="000001"/>
-              <w:bottom w:val="single" w:sz="4" w:space="0" w:color="000001"/>
-              <w:right w:val="single" w:sz="4" w:space="0" w:color="000001"/>
-            </w:tcBorders>
-            <w:shd w:val="clear" w:color="auto" w:fill="F3F3F3"/>
-            <w:tcMar>
-              <w:left w:w="108" w:type="dxa"/>
-            </w:tcMar>
-            <w:vAlign w:val="center"/>
-          </w:tcPr>
-          <w:p>
-            <w:pPr>
-              <w:spacing w:after="100"/>
-              <w:rPr>
-                <w:b/>
-                <w:color w:val="000000"/>
-                <w:sz w:val="20"/>
-                <w:szCs w:val="20"/>
-              </w:rPr>
-            </w:pPr>
-            <w:r>
-              <w:rPr>
-                <w:b/>
-                <w:color w:val="000000"/>
-                <w:sz w:val="20"/>
-                <w:szCs w:val="20"/>
-              </w:rPr>
-              <w:t>Resumen</w:t>
-            </w:r>
-          </w:p>
-        </w:tc>
-        <w:tc>
-          <w:tcPr>
-            <w:tcW w:w="8085" w:type="dxa"/>
-            <w:tcBorders>
-              <w:top w:val="single" w:sz="4" w:space="0" w:color="000001"/>
-              <w:left w:val="single" w:sz="4" w:space="0" w:color="000001"/>
-              <w:bottom w:val="single" w:sz="4" w:space="0" w:color="000001"/>
-              <w:right w:val="single" w:sz="4" w:space="0" w:color="000001"/>
-            </w:tcBorders>
-            <w:shd w:val="clear" w:color="auto" w:fill="auto"/>
-            <w:tcMar>
-              <w:left w:w="108" w:type="dxa"/>
-            </w:tcMar>
-          </w:tcPr>
-          <w:p>
-            <w:pPr>
-              <w:spacing w:after="100"/>
-              <w:rPr>
-                <w:color w:val="000000"/>
-                <w:sz w:val="20"/>
-                <w:szCs w:val="20"/>
-              </w:rPr>
-            </w:pPr>
-            <w:r>
-              <w:rPr>
-                <w:color w:val="000000"/>
-                <w:sz w:val="20"/>
-                <w:szCs w:val="20"/>
-              </w:rPr>
-              <w:t xml:space="preserve">Permite editar uno de los </w:t>
-            </w:r>
-            <w:r>
-              <w:rPr>
-                <w:color w:val="000000"/>
-                <w:sz w:val="20"/>
-                <w:szCs w:val="20"/>
-              </w:rPr>
-              <w:t>estudiantes</w:t>
-            </w:r>
-            <w:r>
-              <w:rPr>
-                <w:color w:val="000000"/>
-                <w:sz w:val="20"/>
-                <w:szCs w:val="20"/>
-              </w:rPr>
-              <w:t xml:space="preserve"> existentes en la agenda</w:t>
-            </w:r>
-          </w:p>
-        </w:tc>
-      </w:tr>
-      <w:tr>
-        <w:trPr>
-          <w:trHeight w:val="300"/>
-          <w:jc w:val="center"/>
-        </w:trPr>
-        <w:tc>
-          <w:tcPr>
-            <w:tcW w:w="9846" w:type="dxa"/>
-            <w:gridSpan w:val="2"/>
-            <w:tcBorders>
-              <w:top w:val="single" w:sz="4" w:space="0" w:color="000001"/>
-              <w:left w:val="single" w:sz="4" w:space="0" w:color="000001"/>
-              <w:bottom w:val="single" w:sz="4" w:space="0" w:color="000001"/>
-              <w:right w:val="single" w:sz="4" w:space="0" w:color="000001"/>
-            </w:tcBorders>
-            <w:shd w:val="clear" w:color="auto" w:fill="737373"/>
-            <w:tcMar>
-              <w:left w:w="108" w:type="dxa"/>
-            </w:tcMar>
-            <w:vAlign w:val="center"/>
-          </w:tcPr>
-          <w:p>
-            <w:pPr>
-              <w:spacing w:after="100"/>
-              <w:rPr>
-                <w:b/>
-                <w:color w:val="FFFFFF"/>
-                <w:sz w:val="20"/>
-                <w:szCs w:val="20"/>
-              </w:rPr>
-            </w:pPr>
-            <w:r>
-              <w:rPr>
-                <w:b/>
-                <w:color w:val="FFFFFF"/>
-                <w:sz w:val="20"/>
-                <w:szCs w:val="20"/>
-              </w:rPr>
-              <w:t>Entradas</w:t>
-            </w:r>
-          </w:p>
-        </w:tc>
-      </w:tr>
-      <w:tr>
-        <w:trPr>
-          <w:jc w:val="center"/>
-        </w:trPr>
-        <w:tc>
-          <w:tcPr>
-            <w:tcW w:w="9846" w:type="dxa"/>
-            <w:gridSpan w:val="2"/>
-            <w:tcBorders>
-              <w:top w:val="single" w:sz="4" w:space="0" w:color="000001"/>
-              <w:left w:val="single" w:sz="4" w:space="0" w:color="000001"/>
-              <w:bottom w:val="single" w:sz="4" w:space="0" w:color="000001"/>
-              <w:right w:val="single" w:sz="4" w:space="0" w:color="000001"/>
-            </w:tcBorders>
-            <w:shd w:val="clear" w:color="auto" w:fill="auto"/>
-            <w:tcMar>
-              <w:left w:w="108" w:type="dxa"/>
-            </w:tcMar>
-          </w:tcPr>
-          <w:p>
-            <w:pPr>
-              <w:spacing w:after="100"/>
-              <w:rPr>
-                <w:color w:val="000000"/>
-                <w:sz w:val="20"/>
-                <w:szCs w:val="20"/>
-              </w:rPr>
-            </w:pPr>
-            <w:r>
-              <w:rPr>
-                <w:color w:val="000000"/>
-                <w:sz w:val="20"/>
-                <w:szCs w:val="20"/>
-              </w:rPr>
-              <w:t xml:space="preserve">El </w:t>
-            </w:r>
-            <w:r>
-              <w:rPr>
-                <w:color w:val="000000"/>
-                <w:sz w:val="20"/>
-                <w:szCs w:val="20"/>
-              </w:rPr>
-              <w:t>estudiante</w:t>
-            </w:r>
-            <w:r>
-              <w:rPr>
-                <w:color w:val="000000"/>
-                <w:sz w:val="20"/>
-                <w:szCs w:val="20"/>
-              </w:rPr>
-              <w:t xml:space="preserve"> que desea editar, el parámetro que desea editar y el nuevo valor que desea que tenga dicho parámetro</w:t>
-            </w:r>
-          </w:p>
-        </w:tc>
-      </w:tr>
-      <w:tr>
-        <w:trPr>
-          <w:trHeight w:val="300"/>
-          <w:jc w:val="center"/>
-        </w:trPr>
-        <w:tc>
-          <w:tcPr>
-            <w:tcW w:w="9846" w:type="dxa"/>
-            <w:gridSpan w:val="2"/>
-            <w:tcBorders>
-              <w:top w:val="single" w:sz="4" w:space="0" w:color="000001"/>
-              <w:left w:val="single" w:sz="4" w:space="0" w:color="000001"/>
-              <w:bottom w:val="single" w:sz="4" w:space="0" w:color="000001"/>
-              <w:right w:val="single" w:sz="4" w:space="0" w:color="000001"/>
-            </w:tcBorders>
-            <w:shd w:val="clear" w:color="auto" w:fill="737373"/>
-            <w:tcMar>
-              <w:left w:w="108" w:type="dxa"/>
-            </w:tcMar>
-            <w:vAlign w:val="center"/>
-          </w:tcPr>
-          <w:p>
-            <w:pPr>
-              <w:spacing w:after="100"/>
-              <w:rPr>
-                <w:b/>
-                <w:color w:val="FFFFFF"/>
-                <w:sz w:val="20"/>
-                <w:szCs w:val="20"/>
-              </w:rPr>
-            </w:pPr>
-            <w:r>
-              <w:rPr>
-                <w:b/>
-                <w:color w:val="FFFFFF"/>
-                <w:sz w:val="20"/>
-                <w:szCs w:val="20"/>
-              </w:rPr>
-              <w:t>Resultados</w:t>
-            </w:r>
-          </w:p>
-        </w:tc>
-      </w:tr>
-      <w:tr>
-        <w:trPr>
-          <w:trHeight w:val="300"/>
-          <w:jc w:val="center"/>
-        </w:trPr>
-        <w:tc>
-          <w:tcPr>
-            <w:tcW w:w="9846" w:type="dxa"/>
-            <w:gridSpan w:val="2"/>
-            <w:tcBorders>
-              <w:top w:val="single" w:sz="4" w:space="0" w:color="000001"/>
-              <w:left w:val="single" w:sz="4" w:space="0" w:color="000001"/>
-              <w:bottom w:val="single" w:sz="4" w:space="0" w:color="000001"/>
-              <w:right w:val="single" w:sz="4" w:space="0" w:color="000001"/>
-            </w:tcBorders>
-            <w:shd w:val="clear" w:color="auto" w:fill="auto"/>
-            <w:tcMar>
-              <w:left w:w="108" w:type="dxa"/>
-            </w:tcMar>
-            <w:vAlign w:val="center"/>
-          </w:tcPr>
-          <w:p>
-            <w:pPr>
-              <w:spacing w:after="100"/>
-              <w:rPr>
-                <w:sz w:val="20"/>
-                <w:szCs w:val="20"/>
-              </w:rPr>
-            </w:pPr>
-            <w:r>
-              <w:rPr>
-                <w:sz w:val="20"/>
-                <w:szCs w:val="20"/>
-              </w:rPr>
-              <w:t xml:space="preserve">El </w:t>
-            </w:r>
-            <w:r>
-              <w:rPr>
-                <w:sz w:val="20"/>
-                <w:szCs w:val="20"/>
-              </w:rPr>
-              <w:t>estudiante</w:t>
-            </w:r>
-            <w:r>
-              <w:rPr>
-                <w:sz w:val="20"/>
-                <w:szCs w:val="20"/>
-              </w:rPr>
-              <w:t xml:space="preserve"> queda guardado con la nueva información que el usuario deseo </w:t>
             </w:r>
           </w:p>
         </w:tc>
@@ -1539,7 +1147,7 @@
           </w:tcPr>
           <w:p>
             <w:pPr>
-              <w:pStyle w:val="Sinespaciado"/>
+              <w:pStyle w:val="NoSpacing"/>
             </w:pPr>
             <w:r>
               <w:t>Nombre</w:t>
@@ -1683,7 +1291,6 @@
                 <w:sz w:val="20"/>
                 <w:szCs w:val="20"/>
               </w:rPr>
-              <w:lastRenderedPageBreak/>
               <w:t>Entradas</w:t>
             </w:r>
           </w:p>
@@ -1800,6 +1407,337 @@
                 <w:szCs w:val="20"/>
               </w:rPr>
               <w:t xml:space="preserve"> </w:t>
+            </w:r>
+          </w:p>
+        </w:tc>
+      </w:tr>
+    </w:tbl>
+    <w:p>
+      <w:pPr>
+        <w:rPr>
+          <w:u w:val="single"/>
+        </w:rPr>
+      </w:pPr>
+    </w:p>
+    <w:p>
+      <w:pPr>
+        <w:rPr>
+          <w:u w:val="single"/>
+        </w:rPr>
+      </w:pPr>
+    </w:p>
+    <w:p>
+      <w:pPr>
+        <w:rPr>
+          <w:u w:val="single"/>
+        </w:rPr>
+      </w:pPr>
+    </w:p>
+    <w:p>
+      <w:pPr>
+        <w:rPr>
+          <w:u w:val="single"/>
+        </w:rPr>
+      </w:pPr>
+    </w:p>
+    <w:p>
+      <w:pPr>
+        <w:rPr>
+          <w:u w:val="single"/>
+        </w:rPr>
+      </w:pPr>
+    </w:p>
+    <w:tbl>
+      <w:tblPr>
+        <w:tblW w:w="9847" w:type="dxa"/>
+        <w:jc w:val="center"/>
+        <w:tblBorders>
+          <w:top w:val="single" w:sz="4" w:space="0" w:color="000001"/>
+          <w:left w:val="single" w:sz="4" w:space="0" w:color="000001"/>
+          <w:bottom w:val="single" w:sz="4" w:space="0" w:color="000001"/>
+          <w:right w:val="single" w:sz="4" w:space="0" w:color="000001"/>
+          <w:insideH w:val="single" w:sz="4" w:space="0" w:color="000001"/>
+          <w:insideV w:val="single" w:sz="4" w:space="0" w:color="000001"/>
+        </w:tblBorders>
+        <w:tblLook w:val="0000" w:firstRow="0" w:lastRow="0" w:firstColumn="0" w:lastColumn="0" w:noHBand="0" w:noVBand="0"/>
+      </w:tblPr>
+      <w:tblGrid>
+        <w:gridCol w:w="1761"/>
+        <w:gridCol w:w="8086"/>
+      </w:tblGrid>
+      <w:tr>
+        <w:trPr>
+          <w:jc w:val="center"/>
+        </w:trPr>
+        <w:tc>
+          <w:tcPr>
+            <w:tcW w:w="1761" w:type="dxa"/>
+            <w:tcBorders>
+              <w:top w:val="single" w:sz="4" w:space="0" w:color="000001"/>
+              <w:left w:val="single" w:sz="4" w:space="0" w:color="000001"/>
+              <w:bottom w:val="single" w:sz="4" w:space="0" w:color="000001"/>
+              <w:right w:val="single" w:sz="4" w:space="0" w:color="000001"/>
+            </w:tcBorders>
+            <w:shd w:val="clear" w:color="auto" w:fill="F3F3F3"/>
+            <w:tcMar>
+              <w:left w:w="108" w:type="dxa"/>
+            </w:tcMar>
+            <w:vAlign w:val="center"/>
+          </w:tcPr>
+          <w:p>
+            <w:pPr>
+              <w:pStyle w:val="NoSpacing"/>
+            </w:pPr>
+            <w:r>
+              <w:lastRenderedPageBreak/>
+              <w:t>Nombre</w:t>
+            </w:r>
+          </w:p>
+        </w:tc>
+        <w:tc>
+          <w:tcPr>
+            <w:tcW w:w="8086" w:type="dxa"/>
+            <w:tcBorders>
+              <w:top w:val="single" w:sz="4" w:space="0" w:color="000001"/>
+              <w:left w:val="single" w:sz="4" w:space="0" w:color="000001"/>
+              <w:bottom w:val="single" w:sz="4" w:space="0" w:color="000001"/>
+              <w:right w:val="single" w:sz="4" w:space="0" w:color="000001"/>
+            </w:tcBorders>
+            <w:shd w:val="clear" w:color="auto" w:fill="auto"/>
+            <w:tcMar>
+              <w:left w:w="108" w:type="dxa"/>
+            </w:tcMar>
+          </w:tcPr>
+          <w:p>
+            <w:pPr>
+              <w:tabs>
+                <w:tab w:val="left" w:pos="1590"/>
+              </w:tabs>
+              <w:spacing w:after="100"/>
+            </w:pPr>
+            <w:r>
+              <w:rPr>
+                <w:b/>
+                <w:color w:val="000000"/>
+                <w:sz w:val="20"/>
+                <w:szCs w:val="20"/>
+              </w:rPr>
+              <w:t>R. # 7</w:t>
+            </w:r>
+            <w:r>
+              <w:rPr>
+                <w:b/>
+                <w:color w:val="000000"/>
+                <w:sz w:val="20"/>
+                <w:szCs w:val="20"/>
+              </w:rPr>
+              <w:t>. Mostrar el listado de materias</w:t>
+            </w:r>
+          </w:p>
+        </w:tc>
+      </w:tr>
+      <w:tr>
+        <w:trPr>
+          <w:jc w:val="center"/>
+        </w:trPr>
+        <w:tc>
+          <w:tcPr>
+            <w:tcW w:w="1761" w:type="dxa"/>
+            <w:tcBorders>
+              <w:top w:val="single" w:sz="4" w:space="0" w:color="000001"/>
+              <w:left w:val="single" w:sz="4" w:space="0" w:color="000001"/>
+              <w:bottom w:val="single" w:sz="4" w:space="0" w:color="000001"/>
+              <w:right w:val="single" w:sz="4" w:space="0" w:color="000001"/>
+            </w:tcBorders>
+            <w:shd w:val="clear" w:color="auto" w:fill="F3F3F3"/>
+            <w:tcMar>
+              <w:left w:w="108" w:type="dxa"/>
+            </w:tcMar>
+            <w:vAlign w:val="center"/>
+          </w:tcPr>
+          <w:p>
+            <w:pPr>
+              <w:spacing w:after="100"/>
+            </w:pPr>
+            <w:r>
+              <w:rPr>
+                <w:b/>
+                <w:color w:val="000000"/>
+                <w:sz w:val="20"/>
+                <w:szCs w:val="20"/>
+              </w:rPr>
+              <w:t>Resumen</w:t>
+            </w:r>
+          </w:p>
+        </w:tc>
+        <w:tc>
+          <w:tcPr>
+            <w:tcW w:w="8086" w:type="dxa"/>
+            <w:tcBorders>
+              <w:top w:val="single" w:sz="4" w:space="0" w:color="000001"/>
+              <w:left w:val="single" w:sz="4" w:space="0" w:color="000001"/>
+              <w:bottom w:val="single" w:sz="4" w:space="0" w:color="000001"/>
+              <w:right w:val="single" w:sz="4" w:space="0" w:color="000001"/>
+            </w:tcBorders>
+            <w:shd w:val="clear" w:color="auto" w:fill="auto"/>
+            <w:tcMar>
+              <w:left w:w="108" w:type="dxa"/>
+            </w:tcMar>
+          </w:tcPr>
+          <w:p>
+            <w:pPr>
+              <w:spacing w:after="100"/>
+            </w:pPr>
+            <w:r>
+              <w:rPr>
+                <w:color w:val="000000"/>
+                <w:sz w:val="20"/>
+                <w:szCs w:val="20"/>
+              </w:rPr>
+              <w:t>Permite mostrar el listado de las materias que han sido matriculadas por los estudiantes</w:t>
+            </w:r>
+          </w:p>
+        </w:tc>
+      </w:tr>
+      <w:tr>
+        <w:trPr>
+          <w:trHeight w:val="300"/>
+          <w:jc w:val="center"/>
+        </w:trPr>
+        <w:tc>
+          <w:tcPr>
+            <w:tcW w:w="9847" w:type="dxa"/>
+            <w:gridSpan w:val="2"/>
+            <w:tcBorders>
+              <w:top w:val="single" w:sz="4" w:space="0" w:color="000001"/>
+              <w:left w:val="single" w:sz="4" w:space="0" w:color="000001"/>
+              <w:bottom w:val="single" w:sz="4" w:space="0" w:color="000001"/>
+              <w:right w:val="single" w:sz="4" w:space="0" w:color="000001"/>
+            </w:tcBorders>
+            <w:shd w:val="clear" w:color="auto" w:fill="737373"/>
+            <w:tcMar>
+              <w:left w:w="108" w:type="dxa"/>
+            </w:tcMar>
+            <w:vAlign w:val="center"/>
+          </w:tcPr>
+          <w:p>
+            <w:pPr>
+              <w:spacing w:after="100"/>
+            </w:pPr>
+            <w:r>
+              <w:rPr>
+                <w:b/>
+                <w:color w:val="FFFFFF"/>
+                <w:sz w:val="20"/>
+                <w:szCs w:val="20"/>
+              </w:rPr>
+              <w:t>Entradas</w:t>
+            </w:r>
+          </w:p>
+        </w:tc>
+      </w:tr>
+      <w:tr>
+        <w:trPr>
+          <w:jc w:val="center"/>
+        </w:trPr>
+        <w:tc>
+          <w:tcPr>
+            <w:tcW w:w="9847" w:type="dxa"/>
+            <w:gridSpan w:val="2"/>
+            <w:tcBorders>
+              <w:top w:val="single" w:sz="4" w:space="0" w:color="000001"/>
+              <w:left w:val="single" w:sz="4" w:space="0" w:color="000001"/>
+              <w:bottom w:val="single" w:sz="4" w:space="0" w:color="000001"/>
+              <w:right w:val="single" w:sz="4" w:space="0" w:color="000001"/>
+            </w:tcBorders>
+            <w:shd w:val="clear" w:color="auto" w:fill="auto"/>
+            <w:tcMar>
+              <w:left w:w="108" w:type="dxa"/>
+            </w:tcMar>
+          </w:tcPr>
+          <w:p>
+            <w:pPr>
+              <w:spacing w:after="100"/>
+            </w:pPr>
+            <w:r>
+              <w:rPr>
+                <w:color w:val="000000"/>
+                <w:sz w:val="20"/>
+                <w:szCs w:val="20"/>
+              </w:rPr>
+              <w:t>&lt;&gt;</w:t>
+            </w:r>
+          </w:p>
+        </w:tc>
+      </w:tr>
+      <w:tr>
+        <w:trPr>
+          <w:trHeight w:val="300"/>
+          <w:jc w:val="center"/>
+        </w:trPr>
+        <w:tc>
+          <w:tcPr>
+            <w:tcW w:w="9847" w:type="dxa"/>
+            <w:gridSpan w:val="2"/>
+            <w:tcBorders>
+              <w:top w:val="single" w:sz="4" w:space="0" w:color="000001"/>
+              <w:left w:val="single" w:sz="4" w:space="0" w:color="000001"/>
+              <w:bottom w:val="single" w:sz="4" w:space="0" w:color="000001"/>
+              <w:right w:val="single" w:sz="4" w:space="0" w:color="000001"/>
+            </w:tcBorders>
+            <w:shd w:val="clear" w:color="auto" w:fill="737373"/>
+            <w:tcMar>
+              <w:left w:w="108" w:type="dxa"/>
+            </w:tcMar>
+            <w:vAlign w:val="center"/>
+          </w:tcPr>
+          <w:p>
+            <w:pPr>
+              <w:spacing w:after="100"/>
+            </w:pPr>
+            <w:r>
+              <w:rPr>
+                <w:b/>
+                <w:color w:val="FFFFFF"/>
+                <w:sz w:val="20"/>
+                <w:szCs w:val="20"/>
+              </w:rPr>
+              <w:t>Resultados</w:t>
+            </w:r>
+          </w:p>
+        </w:tc>
+      </w:tr>
+      <w:tr>
+        <w:trPr>
+          <w:trHeight w:val="300"/>
+          <w:jc w:val="center"/>
+        </w:trPr>
+        <w:tc>
+          <w:tcPr>
+            <w:tcW w:w="9847" w:type="dxa"/>
+            <w:gridSpan w:val="2"/>
+            <w:tcBorders>
+              <w:top w:val="single" w:sz="4" w:space="0" w:color="000001"/>
+              <w:left w:val="single" w:sz="4" w:space="0" w:color="000001"/>
+              <w:bottom w:val="single" w:sz="4" w:space="0" w:color="000001"/>
+              <w:right w:val="single" w:sz="4" w:space="0" w:color="000001"/>
+            </w:tcBorders>
+            <w:shd w:val="clear" w:color="auto" w:fill="auto"/>
+            <w:tcMar>
+              <w:left w:w="108" w:type="dxa"/>
+            </w:tcMar>
+            <w:vAlign w:val="center"/>
+          </w:tcPr>
+          <w:p>
+            <w:pPr>
+              <w:spacing w:after="100"/>
+            </w:pPr>
+            <w:r>
+              <w:rPr>
+                <w:sz w:val="20"/>
+                <w:szCs w:val="20"/>
+              </w:rPr>
+              <w:t>Se muestra el listado de las materias matriculadas</w:t>
             </w:r>
           </w:p>
         </w:tc>
@@ -1851,7 +1789,7 @@
           </w:tcPr>
           <w:p>
             <w:pPr>
-              <w:pStyle w:val="Sinespaciado"/>
+              <w:pStyle w:val="NoSpacing"/>
             </w:pPr>
             <w:r>
               <w:t>Nombre</w:t>
@@ -1886,16 +1824,43 @@
                 <w:sz w:val="20"/>
                 <w:szCs w:val="20"/>
               </w:rPr>
-              <w:t>R. # 6</w:t>
-            </w:r>
-            <w:r>
-              <w:rPr>
-                <w:b/>
-                <w:color w:val="000000"/>
-                <w:sz w:val="20"/>
-                <w:szCs w:val="20"/>
-              </w:rPr>
-              <w:t>. Editar la información de las materias</w:t>
+              <w:t>R. # 8</w:t>
+            </w:r>
+            <w:r>
+              <w:rPr>
+                <w:b/>
+                <w:color w:val="000000"/>
+                <w:sz w:val="20"/>
+                <w:szCs w:val="20"/>
+              </w:rPr>
+              <w:t xml:space="preserve">. </w:t>
+            </w:r>
+            <w:r>
+              <w:rPr>
+                <w:b/>
+                <w:color w:val="000000"/>
+                <w:sz w:val="20"/>
+                <w:szCs w:val="20"/>
+              </w:rPr>
+              <w:t>Eliminar</w:t>
+            </w:r>
+            <w:r>
+              <w:rPr>
+                <w:b/>
+                <w:color w:val="000000"/>
+                <w:sz w:val="20"/>
+                <w:szCs w:val="20"/>
+              </w:rPr>
+              <w:t xml:space="preserve"> </w:t>
+            </w:r>
+            <w:r>
+              <w:rPr>
+                <w:b/>
+                <w:color w:val="000000"/>
+                <w:sz w:val="20"/>
+                <w:szCs w:val="20"/>
+              </w:rPr>
+              <w:t>materias</w:t>
             </w:r>
           </w:p>
         </w:tc>
@@ -1958,7 +1923,23 @@
                 <w:sz w:val="20"/>
                 <w:szCs w:val="20"/>
               </w:rPr>
-              <w:t>Permite editar la información de las materias existentes en la agenda</w:t>
+              <w:t xml:space="preserve">Permite </w:t>
+            </w:r>
+            <w:r>
+              <w:rPr>
+                <w:color w:val="000000"/>
+                <w:sz w:val="20"/>
+                <w:szCs w:val="20"/>
+              </w:rPr>
+              <w:t>eliminar materias ya existentes</w:t>
+            </w:r>
+            <w:r>
+              <w:rPr>
+                <w:color w:val="000000"/>
+                <w:sz w:val="20"/>
+                <w:szCs w:val="20"/>
+              </w:rPr>
+              <w:t xml:space="preserve"> en el listado de contactos</w:t>
             </w:r>
           </w:p>
         </w:tc>
@@ -2029,7 +2010,7 @@
                 <w:sz w:val="20"/>
                 <w:szCs w:val="20"/>
               </w:rPr>
-              <w:t>Información de los campos que se desean modificar</w:t>
+              <w:t>NRC</w:t>
             </w:r>
           </w:p>
         </w:tc>
@@ -2101,7 +2082,7 @@
                 <w:sz w:val="20"/>
                 <w:szCs w:val="20"/>
               </w:rPr>
-              <w:t>La información se actualiza y queda guardada en su respectiva materia</w:t>
+              <w:t>Muestra todos los estudiantes que cumplan con los criterios de búsqueda</w:t>
             </w:r>
           </w:p>
         </w:tc>
@@ -2153,7 +2134,7 @@
           </w:tcPr>
           <w:p>
             <w:pPr>
-              <w:pStyle w:val="Sinespaciado"/>
+              <w:pStyle w:val="NoSpacing"/>
             </w:pPr>
             <w:r>
               <w:t>Nombre</w:t>
@@ -2188,16 +2169,16 @@
                 <w:sz w:val="20"/>
                 <w:szCs w:val="20"/>
               </w:rPr>
-              <w:t>R. # 7</w:t>
-            </w:r>
-            <w:r>
-              <w:rPr>
-                <w:b/>
-                <w:color w:val="000000"/>
-                <w:sz w:val="20"/>
-                <w:szCs w:val="20"/>
-              </w:rPr>
-              <w:t>. Mostrar el listado de materias</w:t>
+              <w:t>R. # 9</w:t>
+            </w:r>
+            <w:r>
+              <w:rPr>
+                <w:b/>
+                <w:color w:val="000000"/>
+                <w:sz w:val="20"/>
+                <w:szCs w:val="20"/>
+              </w:rPr>
+              <w:t>. Mostrar el promedio de materias</w:t>
             </w:r>
           </w:p>
         </w:tc>
@@ -2260,7 +2241,7 @@
                 <w:sz w:val="20"/>
                 <w:szCs w:val="20"/>
               </w:rPr>
-              <w:t>Permite mostrar el listado de las materias que han sido matriculadas por los estudiantes</w:t>
+              <w:t>Permite mostrar el promedio de las materias que han matriculado todos los estudiantes</w:t>
             </w:r>
           </w:p>
         </w:tc>
@@ -2403,7 +2384,7 @@
                 <w:sz w:val="20"/>
                 <w:szCs w:val="20"/>
               </w:rPr>
-              <w:t>Se muestra el listado de las materias matriculadas</w:t>
+              <w:t>El numero promedio de materias que han sido matriculadas por estudiante</w:t>
             </w:r>
           </w:p>
         </w:tc>
@@ -2455,7 +2436,7 @@
           </w:tcPr>
           <w:p>
             <w:pPr>
-              <w:pStyle w:val="Sinespaciado"/>
+              <w:pStyle w:val="NoSpacing"/>
             </w:pPr>
             <w:r>
               <w:t>Nombre</w:t>
@@ -2490,16 +2471,16 @@
                 <w:sz w:val="20"/>
                 <w:szCs w:val="20"/>
               </w:rPr>
-              <w:t>R. # 8</w:t>
-            </w:r>
-            <w:r>
-              <w:rPr>
-                <w:b/>
-                <w:color w:val="000000"/>
-                <w:sz w:val="20"/>
-                <w:szCs w:val="20"/>
-              </w:rPr>
-              <w:t>. Buscar estudiantes</w:t>
+              <w:t>R. # 10</w:t>
+            </w:r>
+            <w:r>
+              <w:rPr>
+                <w:b/>
+                <w:color w:val="000000"/>
+                <w:sz w:val="20"/>
+                <w:szCs w:val="20"/>
+              </w:rPr>
+              <w:t>. Mostrar el promedio de créditos</w:t>
             </w:r>
           </w:p>
         </w:tc>
@@ -2562,7 +2543,7 @@
                 <w:sz w:val="20"/>
                 <w:szCs w:val="20"/>
               </w:rPr>
-              <w:t>Permite realizar una búsqueda de estudiantes mediante cuatro criterios diferentes</w:t>
+              <w:t>Permite mostrar el promedio de los créditos que han sido matriculado por los estudiantes</w:t>
             </w:r>
           </w:p>
         </w:tc>
@@ -2633,7 +2614,7 @@
                 <w:sz w:val="20"/>
                 <w:szCs w:val="20"/>
               </w:rPr>
-              <w:t>Criterio de búsqueda</w:t>
+              <w:t>&lt;&gt;</w:t>
             </w:r>
           </w:p>
         </w:tc>
@@ -2705,7 +2686,375 @@
                 <w:sz w:val="20"/>
                 <w:szCs w:val="20"/>
               </w:rPr>
-              <w:t>Muestra todos los estudiantes que cumplan con los criterios de búsqueda</w:t>
+              <w:t xml:space="preserve">El numero promedio de </w:t>
+            </w:r>
+            <w:r>
+              <w:rPr>
+                <w:sz w:val="20"/>
+                <w:szCs w:val="20"/>
+              </w:rPr>
+              <w:t>créditos</w:t>
+            </w:r>
+            <w:r>
+              <w:rPr>
+                <w:sz w:val="20"/>
+                <w:szCs w:val="20"/>
+              </w:rPr>
+              <w:t xml:space="preserve"> que han sido matriculadas por estudiante</w:t>
+            </w:r>
+          </w:p>
+        </w:tc>
+      </w:tr>
+    </w:tbl>
+    <w:p>
+      <w:pPr>
+        <w:rPr>
+          <w:u w:val="single"/>
+        </w:rPr>
+      </w:pPr>
+    </w:p>
+    <w:p>
+      <w:pPr>
+        <w:rPr>
+          <w:u w:val="single"/>
+        </w:rPr>
+      </w:pPr>
+    </w:p>
+    <w:p>
+      <w:pPr>
+        <w:rPr>
+          <w:u w:val="single"/>
+        </w:rPr>
+      </w:pPr>
+    </w:p>
+    <w:p>
+      <w:pPr>
+        <w:rPr>
+          <w:u w:val="single"/>
+        </w:rPr>
+      </w:pPr>
+    </w:p>
+    <w:p>
+      <w:pPr>
+        <w:rPr>
+          <w:u w:val="single"/>
+        </w:rPr>
+      </w:pPr>
+    </w:p>
+    <w:p>
+      <w:pPr>
+        <w:rPr>
+          <w:u w:val="single"/>
+        </w:rPr>
+      </w:pPr>
+    </w:p>
+    <w:p>
+      <w:pPr>
+        <w:rPr>
+          <w:u w:val="single"/>
+        </w:rPr>
+      </w:pPr>
+    </w:p>
+    <w:tbl>
+      <w:tblPr>
+        <w:tblW w:w="9847" w:type="dxa"/>
+        <w:jc w:val="center"/>
+        <w:tblBorders>
+          <w:top w:val="single" w:sz="4" w:space="0" w:color="000001"/>
+          <w:left w:val="single" w:sz="4" w:space="0" w:color="000001"/>
+          <w:bottom w:val="single" w:sz="4" w:space="0" w:color="000001"/>
+          <w:right w:val="single" w:sz="4" w:space="0" w:color="000001"/>
+          <w:insideH w:val="single" w:sz="4" w:space="0" w:color="000001"/>
+          <w:insideV w:val="single" w:sz="4" w:space="0" w:color="000001"/>
+        </w:tblBorders>
+        <w:tblLook w:val="0000" w:firstRow="0" w:lastRow="0" w:firstColumn="0" w:lastColumn="0" w:noHBand="0" w:noVBand="0"/>
+      </w:tblPr>
+      <w:tblGrid>
+        <w:gridCol w:w="1761"/>
+        <w:gridCol w:w="8086"/>
+      </w:tblGrid>
+      <w:tr>
+        <w:trPr>
+          <w:jc w:val="center"/>
+        </w:trPr>
+        <w:tc>
+          <w:tcPr>
+            <w:tcW w:w="1761" w:type="dxa"/>
+            <w:tcBorders>
+              <w:top w:val="single" w:sz="4" w:space="0" w:color="000001"/>
+              <w:left w:val="single" w:sz="4" w:space="0" w:color="000001"/>
+              <w:bottom w:val="single" w:sz="4" w:space="0" w:color="000001"/>
+              <w:right w:val="single" w:sz="4" w:space="0" w:color="000001"/>
+            </w:tcBorders>
+            <w:shd w:val="clear" w:color="auto" w:fill="F3F3F3"/>
+            <w:tcMar>
+              <w:left w:w="108" w:type="dxa"/>
+            </w:tcMar>
+            <w:vAlign w:val="center"/>
+          </w:tcPr>
+          <w:p>
+            <w:pPr>
+              <w:pStyle w:val="NoSpacing"/>
+            </w:pPr>
+            <w:r>
+              <w:lastRenderedPageBreak/>
+              <w:t>Nombre</w:t>
+            </w:r>
+          </w:p>
+        </w:tc>
+        <w:tc>
+          <w:tcPr>
+            <w:tcW w:w="8086" w:type="dxa"/>
+            <w:tcBorders>
+              <w:top w:val="single" w:sz="4" w:space="0" w:color="000001"/>
+              <w:left w:val="single" w:sz="4" w:space="0" w:color="000001"/>
+              <w:bottom w:val="single" w:sz="4" w:space="0" w:color="000001"/>
+              <w:right w:val="single" w:sz="4" w:space="0" w:color="000001"/>
+            </w:tcBorders>
+            <w:shd w:val="clear" w:color="auto" w:fill="auto"/>
+            <w:tcMar>
+              <w:left w:w="108" w:type="dxa"/>
+            </w:tcMar>
+          </w:tcPr>
+          <w:p>
+            <w:pPr>
+              <w:tabs>
+                <w:tab w:val="left" w:pos="1590"/>
+              </w:tabs>
+              <w:spacing w:after="100"/>
+            </w:pPr>
+            <w:r>
+              <w:rPr>
+                <w:b/>
+                <w:color w:val="000000"/>
+                <w:sz w:val="20"/>
+                <w:szCs w:val="20"/>
+              </w:rPr>
+              <w:t>R. # 1</w:t>
+            </w:r>
+            <w:r>
+              <w:rPr>
+                <w:b/>
+                <w:color w:val="000000"/>
+                <w:sz w:val="20"/>
+                <w:szCs w:val="20"/>
+              </w:rPr>
+              <w:t>1</w:t>
+            </w:r>
+            <w:r>
+              <w:rPr>
+                <w:b/>
+                <w:color w:val="000000"/>
+                <w:sz w:val="20"/>
+                <w:szCs w:val="20"/>
+              </w:rPr>
+              <w:t>. Mostrar la materia menos matriculada</w:t>
+            </w:r>
+          </w:p>
+        </w:tc>
+      </w:tr>
+      <w:tr>
+        <w:trPr>
+          <w:jc w:val="center"/>
+        </w:trPr>
+        <w:tc>
+          <w:tcPr>
+            <w:tcW w:w="1761" w:type="dxa"/>
+            <w:tcBorders>
+              <w:top w:val="single" w:sz="4" w:space="0" w:color="000001"/>
+              <w:left w:val="single" w:sz="4" w:space="0" w:color="000001"/>
+              <w:bottom w:val="single" w:sz="4" w:space="0" w:color="000001"/>
+              <w:right w:val="single" w:sz="4" w:space="0" w:color="000001"/>
+            </w:tcBorders>
+            <w:shd w:val="clear" w:color="auto" w:fill="F3F3F3"/>
+            <w:tcMar>
+              <w:left w:w="108" w:type="dxa"/>
+            </w:tcMar>
+            <w:vAlign w:val="center"/>
+          </w:tcPr>
+          <w:p>
+            <w:pPr>
+              <w:spacing w:after="100"/>
+            </w:pPr>
+            <w:r>
+              <w:rPr>
+                <w:b/>
+                <w:color w:val="000000"/>
+                <w:sz w:val="20"/>
+                <w:szCs w:val="20"/>
+              </w:rPr>
+              <w:t>Resumen</w:t>
+            </w:r>
+          </w:p>
+        </w:tc>
+        <w:tc>
+          <w:tcPr>
+            <w:tcW w:w="8086" w:type="dxa"/>
+            <w:tcBorders>
+              <w:top w:val="single" w:sz="4" w:space="0" w:color="000001"/>
+              <w:left w:val="single" w:sz="4" w:space="0" w:color="000001"/>
+              <w:bottom w:val="single" w:sz="4" w:space="0" w:color="000001"/>
+              <w:right w:val="single" w:sz="4" w:space="0" w:color="000001"/>
+            </w:tcBorders>
+            <w:shd w:val="clear" w:color="auto" w:fill="auto"/>
+            <w:tcMar>
+              <w:left w:w="108" w:type="dxa"/>
+            </w:tcMar>
+          </w:tcPr>
+          <w:p>
+            <w:pPr>
+              <w:spacing w:after="100"/>
+            </w:pPr>
+            <w:r>
+              <w:rPr>
+                <w:color w:val="000000"/>
+                <w:sz w:val="20"/>
+                <w:szCs w:val="20"/>
+              </w:rPr>
+              <w:t>Permite mostrar cual ha sido la materia menos matriculada entre todos los estudiantes</w:t>
+            </w:r>
+          </w:p>
+        </w:tc>
+      </w:tr>
+      <w:tr>
+        <w:trPr>
+          <w:trHeight w:val="300"/>
+          <w:jc w:val="center"/>
+        </w:trPr>
+        <w:tc>
+          <w:tcPr>
+            <w:tcW w:w="9847" w:type="dxa"/>
+            <w:gridSpan w:val="2"/>
+            <w:tcBorders>
+              <w:top w:val="single" w:sz="4" w:space="0" w:color="000001"/>
+              <w:left w:val="single" w:sz="4" w:space="0" w:color="000001"/>
+              <w:bottom w:val="single" w:sz="4" w:space="0" w:color="000001"/>
+              <w:right w:val="single" w:sz="4" w:space="0" w:color="000001"/>
+            </w:tcBorders>
+            <w:shd w:val="clear" w:color="auto" w:fill="737373"/>
+            <w:tcMar>
+              <w:left w:w="108" w:type="dxa"/>
+            </w:tcMar>
+            <w:vAlign w:val="center"/>
+          </w:tcPr>
+          <w:p>
+            <w:pPr>
+              <w:spacing w:after="100"/>
+            </w:pPr>
+            <w:r>
+              <w:rPr>
+                <w:b/>
+                <w:color w:val="FFFFFF"/>
+                <w:sz w:val="20"/>
+                <w:szCs w:val="20"/>
+              </w:rPr>
+              <w:t>Entradas</w:t>
+            </w:r>
+          </w:p>
+        </w:tc>
+      </w:tr>
+      <w:tr>
+        <w:trPr>
+          <w:jc w:val="center"/>
+        </w:trPr>
+        <w:tc>
+          <w:tcPr>
+            <w:tcW w:w="9847" w:type="dxa"/>
+            <w:gridSpan w:val="2"/>
+            <w:tcBorders>
+              <w:top w:val="single" w:sz="4" w:space="0" w:color="000001"/>
+              <w:left w:val="single" w:sz="4" w:space="0" w:color="000001"/>
+              <w:bottom w:val="single" w:sz="4" w:space="0" w:color="000001"/>
+              <w:right w:val="single" w:sz="4" w:space="0" w:color="000001"/>
+            </w:tcBorders>
+            <w:shd w:val="clear" w:color="auto" w:fill="auto"/>
+            <w:tcMar>
+              <w:left w:w="108" w:type="dxa"/>
+            </w:tcMar>
+          </w:tcPr>
+          <w:p>
+            <w:pPr>
+              <w:spacing w:after="100"/>
+            </w:pPr>
+            <w:r>
+              <w:rPr>
+                <w:color w:val="000000"/>
+                <w:sz w:val="20"/>
+                <w:szCs w:val="20"/>
+              </w:rPr>
+              <w:t>&lt;&gt;</w:t>
+            </w:r>
+          </w:p>
+        </w:tc>
+      </w:tr>
+      <w:tr>
+        <w:trPr>
+          <w:trHeight w:val="300"/>
+          <w:jc w:val="center"/>
+        </w:trPr>
+        <w:tc>
+          <w:tcPr>
+            <w:tcW w:w="9847" w:type="dxa"/>
+            <w:gridSpan w:val="2"/>
+            <w:tcBorders>
+              <w:top w:val="single" w:sz="4" w:space="0" w:color="000001"/>
+              <w:left w:val="single" w:sz="4" w:space="0" w:color="000001"/>
+              <w:bottom w:val="single" w:sz="4" w:space="0" w:color="000001"/>
+              <w:right w:val="single" w:sz="4" w:space="0" w:color="000001"/>
+            </w:tcBorders>
+            <w:shd w:val="clear" w:color="auto" w:fill="737373"/>
+            <w:tcMar>
+              <w:left w:w="108" w:type="dxa"/>
+            </w:tcMar>
+            <w:vAlign w:val="center"/>
+          </w:tcPr>
+          <w:p>
+            <w:pPr>
+              <w:spacing w:after="100"/>
+            </w:pPr>
+            <w:r>
+              <w:rPr>
+                <w:b/>
+                <w:color w:val="FFFFFF"/>
+                <w:sz w:val="20"/>
+                <w:szCs w:val="20"/>
+              </w:rPr>
+              <w:t>Resultados</w:t>
+            </w:r>
+          </w:p>
+        </w:tc>
+      </w:tr>
+      <w:tr>
+        <w:trPr>
+          <w:trHeight w:val="300"/>
+          <w:jc w:val="center"/>
+        </w:trPr>
+        <w:tc>
+          <w:tcPr>
+            <w:tcW w:w="9847" w:type="dxa"/>
+            <w:gridSpan w:val="2"/>
+            <w:tcBorders>
+              <w:top w:val="single" w:sz="4" w:space="0" w:color="000001"/>
+              <w:left w:val="single" w:sz="4" w:space="0" w:color="000001"/>
+              <w:bottom w:val="single" w:sz="4" w:space="0" w:color="000001"/>
+              <w:right w:val="single" w:sz="4" w:space="0" w:color="000001"/>
+            </w:tcBorders>
+            <w:shd w:val="clear" w:color="auto" w:fill="auto"/>
+            <w:tcMar>
+              <w:left w:w="108" w:type="dxa"/>
+            </w:tcMar>
+            <w:vAlign w:val="center"/>
+          </w:tcPr>
+          <w:p>
+            <w:pPr>
+              <w:spacing w:after="100"/>
+            </w:pPr>
+            <w:r>
+              <w:rPr>
+                <w:sz w:val="20"/>
+                <w:szCs w:val="20"/>
+              </w:rPr>
+              <w:t>Materia menos matriculada mostrada en pantalla</w:t>
             </w:r>
           </w:p>
         </w:tc>
@@ -2757,7 +3106,7 @@
           </w:tcPr>
           <w:p>
             <w:pPr>
-              <w:pStyle w:val="Sinespaciado"/>
+              <w:pStyle w:val="NoSpacing"/>
             </w:pPr>
             <w:r>
               <w:t>Nombre</w:t>
@@ -2792,16 +3141,25 @@
                 <w:sz w:val="20"/>
                 <w:szCs w:val="20"/>
               </w:rPr>
-              <w:t>R. # 9</w:t>
-            </w:r>
-            <w:r>
-              <w:rPr>
-                <w:b/>
-                <w:color w:val="000000"/>
-                <w:sz w:val="20"/>
-                <w:szCs w:val="20"/>
-              </w:rPr>
-              <w:t>. Mostrar el promedio de materias</w:t>
+              <w:t xml:space="preserve">R. # 11. Mostrar la materia </w:t>
+            </w:r>
+            <w:r>
+              <w:rPr>
+                <w:b/>
+                <w:color w:val="000000"/>
+                <w:sz w:val="20"/>
+                <w:szCs w:val="20"/>
+              </w:rPr>
+              <w:t>mas</w:t>
+            </w:r>
+            <w:r>
+              <w:rPr>
+                <w:b/>
+                <w:color w:val="000000"/>
+                <w:sz w:val="20"/>
+                <w:szCs w:val="20"/>
+              </w:rPr>
+              <w:t xml:space="preserve"> matriculada</w:t>
             </w:r>
           </w:p>
         </w:tc>
@@ -2864,7 +3222,23 @@
                 <w:sz w:val="20"/>
                 <w:szCs w:val="20"/>
               </w:rPr>
-              <w:t>Permite mostrar el promedio de las materias que han matriculado todos los estudiantes</w:t>
+              <w:t xml:space="preserve">Permite mostrar cual ha sido la materia </w:t>
+            </w:r>
+            <w:r>
+              <w:rPr>
+                <w:color w:val="000000"/>
+                <w:sz w:val="20"/>
+                <w:szCs w:val="20"/>
+              </w:rPr>
+              <w:t>mas</w:t>
+            </w:r>
+            <w:r>
+              <w:rPr>
+                <w:color w:val="000000"/>
+                <w:sz w:val="20"/>
+                <w:szCs w:val="20"/>
+              </w:rPr>
+              <w:t xml:space="preserve"> matriculada entre todos los estudiantes</w:t>
             </w:r>
           </w:p>
         </w:tc>
@@ -3007,637 +3381,23 @@
                 <w:sz w:val="20"/>
                 <w:szCs w:val="20"/>
               </w:rPr>
-              <w:t>El numero promedio de materias que han sido matriculadas por estudiante</w:t>
-            </w:r>
-          </w:p>
-        </w:tc>
-      </w:tr>
-    </w:tbl>
-    <w:p>
-      <w:pPr>
-        <w:rPr>
-          <w:u w:val="single"/>
-        </w:rPr>
-      </w:pPr>
-    </w:p>
-    <w:tbl>
-      <w:tblPr>
-        <w:tblW w:w="9847" w:type="dxa"/>
-        <w:jc w:val="center"/>
-        <w:tblBorders>
-          <w:top w:val="single" w:sz="4" w:space="0" w:color="000001"/>
-          <w:left w:val="single" w:sz="4" w:space="0" w:color="000001"/>
-          <w:bottom w:val="single" w:sz="4" w:space="0" w:color="000001"/>
-          <w:right w:val="single" w:sz="4" w:space="0" w:color="000001"/>
-          <w:insideH w:val="single" w:sz="4" w:space="0" w:color="000001"/>
-          <w:insideV w:val="single" w:sz="4" w:space="0" w:color="000001"/>
-        </w:tblBorders>
-        <w:tblLook w:val="0000" w:firstRow="0" w:lastRow="0" w:firstColumn="0" w:lastColumn="0" w:noHBand="0" w:noVBand="0"/>
-      </w:tblPr>
-      <w:tblGrid>
-        <w:gridCol w:w="1761"/>
-        <w:gridCol w:w="8086"/>
-      </w:tblGrid>
-      <w:tr>
-        <w:trPr>
-          <w:jc w:val="center"/>
-        </w:trPr>
-        <w:tc>
-          <w:tcPr>
-            <w:tcW w:w="1761" w:type="dxa"/>
-            <w:tcBorders>
-              <w:top w:val="single" w:sz="4" w:space="0" w:color="000001"/>
-              <w:left w:val="single" w:sz="4" w:space="0" w:color="000001"/>
-              <w:bottom w:val="single" w:sz="4" w:space="0" w:color="000001"/>
-              <w:right w:val="single" w:sz="4" w:space="0" w:color="000001"/>
-            </w:tcBorders>
-            <w:shd w:val="clear" w:color="auto" w:fill="F3F3F3"/>
-            <w:tcMar>
-              <w:left w:w="108" w:type="dxa"/>
-            </w:tcMar>
-            <w:vAlign w:val="center"/>
-          </w:tcPr>
-          <w:p>
-            <w:pPr>
-              <w:pStyle w:val="Sinespaciado"/>
-            </w:pPr>
-            <w:r>
-              <w:t>Nombre</w:t>
-            </w:r>
-          </w:p>
-        </w:tc>
-        <w:tc>
-          <w:tcPr>
-            <w:tcW w:w="8086" w:type="dxa"/>
-            <w:tcBorders>
-              <w:top w:val="single" w:sz="4" w:space="0" w:color="000001"/>
-              <w:left w:val="single" w:sz="4" w:space="0" w:color="000001"/>
-              <w:bottom w:val="single" w:sz="4" w:space="0" w:color="000001"/>
-              <w:right w:val="single" w:sz="4" w:space="0" w:color="000001"/>
-            </w:tcBorders>
-            <w:shd w:val="clear" w:color="auto" w:fill="auto"/>
-            <w:tcMar>
-              <w:left w:w="108" w:type="dxa"/>
-            </w:tcMar>
-          </w:tcPr>
-          <w:p>
-            <w:pPr>
-              <w:tabs>
-                <w:tab w:val="left" w:pos="1590"/>
-              </w:tabs>
-              <w:spacing w:after="100"/>
-            </w:pPr>
-            <w:r>
-              <w:rPr>
-                <w:b/>
-                <w:color w:val="000000"/>
-                <w:sz w:val="20"/>
-                <w:szCs w:val="20"/>
-              </w:rPr>
-              <w:t>R. # 10</w:t>
-            </w:r>
-            <w:r>
-              <w:rPr>
-                <w:b/>
-                <w:color w:val="000000"/>
-                <w:sz w:val="20"/>
-                <w:szCs w:val="20"/>
-              </w:rPr>
-              <w:t>. Mostrar el promedio de créditos</w:t>
-            </w:r>
-          </w:p>
-        </w:tc>
-      </w:tr>
-      <w:tr>
-        <w:trPr>
-          <w:jc w:val="center"/>
-        </w:trPr>
-        <w:tc>
-          <w:tcPr>
-            <w:tcW w:w="1761" w:type="dxa"/>
-            <w:tcBorders>
-              <w:top w:val="single" w:sz="4" w:space="0" w:color="000001"/>
-              <w:left w:val="single" w:sz="4" w:space="0" w:color="000001"/>
-              <w:bottom w:val="single" w:sz="4" w:space="0" w:color="000001"/>
-              <w:right w:val="single" w:sz="4" w:space="0" w:color="000001"/>
-            </w:tcBorders>
-            <w:shd w:val="clear" w:color="auto" w:fill="F3F3F3"/>
-            <w:tcMar>
-              <w:left w:w="108" w:type="dxa"/>
-            </w:tcMar>
-            <w:vAlign w:val="center"/>
-          </w:tcPr>
-          <w:p>
-            <w:pPr>
-              <w:spacing w:after="100"/>
-            </w:pPr>
-            <w:r>
-              <w:rPr>
-                <w:b/>
-                <w:color w:val="000000"/>
-                <w:sz w:val="20"/>
-                <w:szCs w:val="20"/>
-              </w:rPr>
-              <w:lastRenderedPageBreak/>
-              <w:t>Resumen</w:t>
-            </w:r>
-          </w:p>
-        </w:tc>
-        <w:tc>
-          <w:tcPr>
-            <w:tcW w:w="8086" w:type="dxa"/>
-            <w:tcBorders>
-              <w:top w:val="single" w:sz="4" w:space="0" w:color="000001"/>
-              <w:left w:val="single" w:sz="4" w:space="0" w:color="000001"/>
-              <w:bottom w:val="single" w:sz="4" w:space="0" w:color="000001"/>
-              <w:right w:val="single" w:sz="4" w:space="0" w:color="000001"/>
-            </w:tcBorders>
-            <w:shd w:val="clear" w:color="auto" w:fill="auto"/>
-            <w:tcMar>
-              <w:left w:w="108" w:type="dxa"/>
-            </w:tcMar>
-          </w:tcPr>
-          <w:p>
-            <w:pPr>
-              <w:spacing w:after="100"/>
-            </w:pPr>
-            <w:r>
-              <w:rPr>
-                <w:color w:val="000000"/>
-                <w:sz w:val="20"/>
-                <w:szCs w:val="20"/>
-              </w:rPr>
-              <w:t>Permite mostrar el promedio de los créditos que han sido matriculado por los estudiantes</w:t>
-            </w:r>
-          </w:p>
-        </w:tc>
-      </w:tr>
-      <w:tr>
-        <w:trPr>
-          <w:trHeight w:val="300"/>
-          <w:jc w:val="center"/>
-        </w:trPr>
-        <w:tc>
-          <w:tcPr>
-            <w:tcW w:w="9847" w:type="dxa"/>
-            <w:gridSpan w:val="2"/>
-            <w:tcBorders>
-              <w:top w:val="single" w:sz="4" w:space="0" w:color="000001"/>
-              <w:left w:val="single" w:sz="4" w:space="0" w:color="000001"/>
-              <w:bottom w:val="single" w:sz="4" w:space="0" w:color="000001"/>
-              <w:right w:val="single" w:sz="4" w:space="0" w:color="000001"/>
-            </w:tcBorders>
-            <w:shd w:val="clear" w:color="auto" w:fill="737373"/>
-            <w:tcMar>
-              <w:left w:w="108" w:type="dxa"/>
-            </w:tcMar>
-            <w:vAlign w:val="center"/>
-          </w:tcPr>
-          <w:p>
-            <w:pPr>
-              <w:spacing w:after="100"/>
-            </w:pPr>
-            <w:r>
-              <w:rPr>
-                <w:b/>
-                <w:color w:val="FFFFFF"/>
-                <w:sz w:val="20"/>
-                <w:szCs w:val="20"/>
-              </w:rPr>
-              <w:t>Entradas</w:t>
-            </w:r>
-          </w:p>
-        </w:tc>
-      </w:tr>
-      <w:tr>
-        <w:trPr>
-          <w:jc w:val="center"/>
-        </w:trPr>
-        <w:tc>
-          <w:tcPr>
-            <w:tcW w:w="9847" w:type="dxa"/>
-            <w:gridSpan w:val="2"/>
-            <w:tcBorders>
-              <w:top w:val="single" w:sz="4" w:space="0" w:color="000001"/>
-              <w:left w:val="single" w:sz="4" w:space="0" w:color="000001"/>
-              <w:bottom w:val="single" w:sz="4" w:space="0" w:color="000001"/>
-              <w:right w:val="single" w:sz="4" w:space="0" w:color="000001"/>
-            </w:tcBorders>
-            <w:shd w:val="clear" w:color="auto" w:fill="auto"/>
-            <w:tcMar>
-              <w:left w:w="108" w:type="dxa"/>
-            </w:tcMar>
-          </w:tcPr>
-          <w:p>
-            <w:pPr>
-              <w:spacing w:after="100"/>
-            </w:pPr>
-            <w:r>
-              <w:rPr>
-                <w:color w:val="000000"/>
-                <w:sz w:val="20"/>
-                <w:szCs w:val="20"/>
-              </w:rPr>
-              <w:t>&lt;&gt;</w:t>
-            </w:r>
-          </w:p>
-        </w:tc>
-      </w:tr>
-      <w:tr>
-        <w:trPr>
-          <w:trHeight w:val="300"/>
-          <w:jc w:val="center"/>
-        </w:trPr>
-        <w:tc>
-          <w:tcPr>
-            <w:tcW w:w="9847" w:type="dxa"/>
-            <w:gridSpan w:val="2"/>
-            <w:tcBorders>
-              <w:top w:val="single" w:sz="4" w:space="0" w:color="000001"/>
-              <w:left w:val="single" w:sz="4" w:space="0" w:color="000001"/>
-              <w:bottom w:val="single" w:sz="4" w:space="0" w:color="000001"/>
-              <w:right w:val="single" w:sz="4" w:space="0" w:color="000001"/>
-            </w:tcBorders>
-            <w:shd w:val="clear" w:color="auto" w:fill="737373"/>
-            <w:tcMar>
-              <w:left w:w="108" w:type="dxa"/>
-            </w:tcMar>
-            <w:vAlign w:val="center"/>
-          </w:tcPr>
-          <w:p>
-            <w:pPr>
-              <w:spacing w:after="100"/>
-            </w:pPr>
-            <w:r>
-              <w:rPr>
-                <w:b/>
-                <w:color w:val="FFFFFF"/>
-                <w:sz w:val="20"/>
-                <w:szCs w:val="20"/>
-              </w:rPr>
-              <w:t>Resultados</w:t>
-            </w:r>
-          </w:p>
-        </w:tc>
-      </w:tr>
-      <w:tr>
-        <w:trPr>
-          <w:trHeight w:val="300"/>
-          <w:jc w:val="center"/>
-        </w:trPr>
-        <w:tc>
-          <w:tcPr>
-            <w:tcW w:w="9847" w:type="dxa"/>
-            <w:gridSpan w:val="2"/>
-            <w:tcBorders>
-              <w:top w:val="single" w:sz="4" w:space="0" w:color="000001"/>
-              <w:left w:val="single" w:sz="4" w:space="0" w:color="000001"/>
-              <w:bottom w:val="single" w:sz="4" w:space="0" w:color="000001"/>
-              <w:right w:val="single" w:sz="4" w:space="0" w:color="000001"/>
-            </w:tcBorders>
-            <w:shd w:val="clear" w:color="auto" w:fill="auto"/>
-            <w:tcMar>
-              <w:left w:w="108" w:type="dxa"/>
-            </w:tcMar>
-            <w:vAlign w:val="center"/>
-          </w:tcPr>
-          <w:p>
-            <w:pPr>
-              <w:spacing w:after="100"/>
-            </w:pPr>
-            <w:r>
-              <w:rPr>
-                <w:sz w:val="20"/>
-                <w:szCs w:val="20"/>
-              </w:rPr>
-              <w:t xml:space="preserve">El numero promedio de </w:t>
-            </w:r>
-            <w:r>
-              <w:rPr>
-                <w:sz w:val="20"/>
-                <w:szCs w:val="20"/>
-              </w:rPr>
-              <w:t>créditos</w:t>
-            </w:r>
-            <w:r>
-              <w:rPr>
-                <w:sz w:val="20"/>
-                <w:szCs w:val="20"/>
-              </w:rPr>
-              <w:t xml:space="preserve"> que han sido matriculadas por estudiante</w:t>
-            </w:r>
-          </w:p>
-        </w:tc>
-      </w:tr>
-    </w:tbl>
-    <w:p>
-      <w:pPr>
-        <w:rPr>
-          <w:u w:val="single"/>
-        </w:rPr>
-      </w:pPr>
-    </w:p>
-    <w:tbl>
-      <w:tblPr>
-        <w:tblW w:w="9847" w:type="dxa"/>
-        <w:jc w:val="center"/>
-        <w:tblBorders>
-          <w:top w:val="single" w:sz="4" w:space="0" w:color="000001"/>
-          <w:left w:val="single" w:sz="4" w:space="0" w:color="000001"/>
-          <w:bottom w:val="single" w:sz="4" w:space="0" w:color="000001"/>
-          <w:right w:val="single" w:sz="4" w:space="0" w:color="000001"/>
-          <w:insideH w:val="single" w:sz="4" w:space="0" w:color="000001"/>
-          <w:insideV w:val="single" w:sz="4" w:space="0" w:color="000001"/>
-        </w:tblBorders>
-        <w:tblLook w:val="0000" w:firstRow="0" w:lastRow="0" w:firstColumn="0" w:lastColumn="0" w:noHBand="0" w:noVBand="0"/>
-      </w:tblPr>
-      <w:tblGrid>
-        <w:gridCol w:w="1761"/>
-        <w:gridCol w:w="8086"/>
-      </w:tblGrid>
-      <w:tr>
-        <w:trPr>
-          <w:jc w:val="center"/>
-        </w:trPr>
-        <w:tc>
-          <w:tcPr>
-            <w:tcW w:w="1761" w:type="dxa"/>
-            <w:tcBorders>
-              <w:top w:val="single" w:sz="4" w:space="0" w:color="000001"/>
-              <w:left w:val="single" w:sz="4" w:space="0" w:color="000001"/>
-              <w:bottom w:val="single" w:sz="4" w:space="0" w:color="000001"/>
-              <w:right w:val="single" w:sz="4" w:space="0" w:color="000001"/>
-            </w:tcBorders>
-            <w:shd w:val="clear" w:color="auto" w:fill="F3F3F3"/>
-            <w:tcMar>
-              <w:left w:w="108" w:type="dxa"/>
-            </w:tcMar>
-            <w:vAlign w:val="center"/>
-          </w:tcPr>
-          <w:p>
-            <w:pPr>
-              <w:pStyle w:val="Sinespaciado"/>
-            </w:pPr>
-            <w:r>
-              <w:t>Nombre</w:t>
-            </w:r>
-          </w:p>
-        </w:tc>
-        <w:tc>
-          <w:tcPr>
-            <w:tcW w:w="8086" w:type="dxa"/>
-            <w:tcBorders>
-              <w:top w:val="single" w:sz="4" w:space="0" w:color="000001"/>
-              <w:left w:val="single" w:sz="4" w:space="0" w:color="000001"/>
-              <w:bottom w:val="single" w:sz="4" w:space="0" w:color="000001"/>
-              <w:right w:val="single" w:sz="4" w:space="0" w:color="000001"/>
-            </w:tcBorders>
-            <w:shd w:val="clear" w:color="auto" w:fill="auto"/>
-            <w:tcMar>
-              <w:left w:w="108" w:type="dxa"/>
-            </w:tcMar>
-          </w:tcPr>
-          <w:p>
-            <w:pPr>
-              <w:tabs>
-                <w:tab w:val="left" w:pos="1590"/>
-              </w:tabs>
-              <w:spacing w:after="100"/>
-            </w:pPr>
-            <w:r>
-              <w:rPr>
-                <w:b/>
-                <w:color w:val="000000"/>
-                <w:sz w:val="20"/>
-                <w:szCs w:val="20"/>
-              </w:rPr>
-              <w:t>R. # 1</w:t>
-            </w:r>
-            <w:r>
-              <w:rPr>
-                <w:b/>
-                <w:color w:val="000000"/>
-                <w:sz w:val="20"/>
-                <w:szCs w:val="20"/>
-              </w:rPr>
-              <w:t>1</w:t>
+              <w:t xml:space="preserve">Materia </w:t>
+            </w:r>
+            <w:r>
+              <w:rPr>
+                <w:sz w:val="20"/>
+                <w:szCs w:val="20"/>
+              </w:rPr>
+              <w:t>mas</w:t>
             </w:r>
             <w:bookmarkStart w:id="1" w:name="_GoBack"/>
             <w:bookmarkEnd w:id="1"/>
             <w:r>
               <w:rPr>
-                <w:b/>
-                <w:color w:val="000000"/>
-                <w:sz w:val="20"/>
-                <w:szCs w:val="20"/>
-              </w:rPr>
-              <w:t>. Mostrar la materia menos matriculada</w:t>
-            </w:r>
-          </w:p>
-        </w:tc>
-      </w:tr>
-      <w:tr>
-        <w:trPr>
-          <w:jc w:val="center"/>
-        </w:trPr>
-        <w:tc>
-          <w:tcPr>
-            <w:tcW w:w="1761" w:type="dxa"/>
-            <w:tcBorders>
-              <w:top w:val="single" w:sz="4" w:space="0" w:color="000001"/>
-              <w:left w:val="single" w:sz="4" w:space="0" w:color="000001"/>
-              <w:bottom w:val="single" w:sz="4" w:space="0" w:color="000001"/>
-              <w:right w:val="single" w:sz="4" w:space="0" w:color="000001"/>
-            </w:tcBorders>
-            <w:shd w:val="clear" w:color="auto" w:fill="F3F3F3"/>
-            <w:tcMar>
-              <w:left w:w="108" w:type="dxa"/>
-            </w:tcMar>
-            <w:vAlign w:val="center"/>
-          </w:tcPr>
-          <w:p>
-            <w:pPr>
-              <w:spacing w:after="100"/>
-            </w:pPr>
-            <w:r>
-              <w:rPr>
-                <w:b/>
-                <w:color w:val="000000"/>
-                <w:sz w:val="20"/>
-                <w:szCs w:val="20"/>
-              </w:rPr>
-              <w:t>Resumen</w:t>
-            </w:r>
-          </w:p>
-        </w:tc>
-        <w:tc>
-          <w:tcPr>
-            <w:tcW w:w="8086" w:type="dxa"/>
-            <w:tcBorders>
-              <w:top w:val="single" w:sz="4" w:space="0" w:color="000001"/>
-              <w:left w:val="single" w:sz="4" w:space="0" w:color="000001"/>
-              <w:bottom w:val="single" w:sz="4" w:space="0" w:color="000001"/>
-              <w:right w:val="single" w:sz="4" w:space="0" w:color="000001"/>
-            </w:tcBorders>
-            <w:shd w:val="clear" w:color="auto" w:fill="auto"/>
-            <w:tcMar>
-              <w:left w:w="108" w:type="dxa"/>
-            </w:tcMar>
-          </w:tcPr>
-          <w:p>
-            <w:pPr>
-              <w:spacing w:after="100"/>
-            </w:pPr>
-            <w:r>
-              <w:rPr>
-                <w:color w:val="000000"/>
-                <w:sz w:val="20"/>
-                <w:szCs w:val="20"/>
-              </w:rPr>
-              <w:t>Permite mostrar cual ha sido la materia menos matriculada entre todos los estudiantes</w:t>
-            </w:r>
-          </w:p>
-        </w:tc>
-      </w:tr>
-      <w:tr>
-        <w:trPr>
-          <w:trHeight w:val="300"/>
-          <w:jc w:val="center"/>
-        </w:trPr>
-        <w:tc>
-          <w:tcPr>
-            <w:tcW w:w="9847" w:type="dxa"/>
-            <w:gridSpan w:val="2"/>
-            <w:tcBorders>
-              <w:top w:val="single" w:sz="4" w:space="0" w:color="000001"/>
-              <w:left w:val="single" w:sz="4" w:space="0" w:color="000001"/>
-              <w:bottom w:val="single" w:sz="4" w:space="0" w:color="000001"/>
-              <w:right w:val="single" w:sz="4" w:space="0" w:color="000001"/>
-            </w:tcBorders>
-            <w:shd w:val="clear" w:color="auto" w:fill="737373"/>
-            <w:tcMar>
-              <w:left w:w="108" w:type="dxa"/>
-            </w:tcMar>
-            <w:vAlign w:val="center"/>
-          </w:tcPr>
-          <w:p>
-            <w:pPr>
-              <w:spacing w:after="100"/>
-            </w:pPr>
-            <w:r>
-              <w:rPr>
-                <w:b/>
-                <w:color w:val="FFFFFF"/>
-                <w:sz w:val="20"/>
-                <w:szCs w:val="20"/>
-              </w:rPr>
-              <w:t>Entradas</w:t>
-            </w:r>
-          </w:p>
-        </w:tc>
-      </w:tr>
-      <w:tr>
-        <w:trPr>
-          <w:jc w:val="center"/>
-        </w:trPr>
-        <w:tc>
-          <w:tcPr>
-            <w:tcW w:w="9847" w:type="dxa"/>
-            <w:gridSpan w:val="2"/>
-            <w:tcBorders>
-              <w:top w:val="single" w:sz="4" w:space="0" w:color="000001"/>
-              <w:left w:val="single" w:sz="4" w:space="0" w:color="000001"/>
-              <w:bottom w:val="single" w:sz="4" w:space="0" w:color="000001"/>
-              <w:right w:val="single" w:sz="4" w:space="0" w:color="000001"/>
-            </w:tcBorders>
-            <w:shd w:val="clear" w:color="auto" w:fill="auto"/>
-            <w:tcMar>
-              <w:left w:w="108" w:type="dxa"/>
-            </w:tcMar>
-          </w:tcPr>
-          <w:p>
-            <w:pPr>
-              <w:spacing w:after="100"/>
-            </w:pPr>
-            <w:r>
-              <w:rPr>
-                <w:color w:val="000000"/>
-                <w:sz w:val="20"/>
-                <w:szCs w:val="20"/>
-              </w:rPr>
-              <w:t>&lt;&gt;</w:t>
-            </w:r>
-          </w:p>
-        </w:tc>
-      </w:tr>
-      <w:tr>
-        <w:trPr>
-          <w:trHeight w:val="300"/>
-          <w:jc w:val="center"/>
-        </w:trPr>
-        <w:tc>
-          <w:tcPr>
-            <w:tcW w:w="9847" w:type="dxa"/>
-            <w:gridSpan w:val="2"/>
-            <w:tcBorders>
-              <w:top w:val="single" w:sz="4" w:space="0" w:color="000001"/>
-              <w:left w:val="single" w:sz="4" w:space="0" w:color="000001"/>
-              <w:bottom w:val="single" w:sz="4" w:space="0" w:color="000001"/>
-              <w:right w:val="single" w:sz="4" w:space="0" w:color="000001"/>
-            </w:tcBorders>
-            <w:shd w:val="clear" w:color="auto" w:fill="737373"/>
-            <w:tcMar>
-              <w:left w:w="108" w:type="dxa"/>
-            </w:tcMar>
-            <w:vAlign w:val="center"/>
-          </w:tcPr>
-          <w:p>
-            <w:pPr>
-              <w:spacing w:after="100"/>
-            </w:pPr>
-            <w:r>
-              <w:rPr>
-                <w:b/>
-                <w:color w:val="FFFFFF"/>
-                <w:sz w:val="20"/>
-                <w:szCs w:val="20"/>
-              </w:rPr>
-              <w:t>Resultados</w:t>
-            </w:r>
-          </w:p>
-        </w:tc>
-      </w:tr>
-      <w:tr>
-        <w:trPr>
-          <w:trHeight w:val="300"/>
-          <w:jc w:val="center"/>
-        </w:trPr>
-        <w:tc>
-          <w:tcPr>
-            <w:tcW w:w="9847" w:type="dxa"/>
-            <w:gridSpan w:val="2"/>
-            <w:tcBorders>
-              <w:top w:val="single" w:sz="4" w:space="0" w:color="000001"/>
-              <w:left w:val="single" w:sz="4" w:space="0" w:color="000001"/>
-              <w:bottom w:val="single" w:sz="4" w:space="0" w:color="000001"/>
-              <w:right w:val="single" w:sz="4" w:space="0" w:color="000001"/>
-            </w:tcBorders>
-            <w:shd w:val="clear" w:color="auto" w:fill="auto"/>
-            <w:tcMar>
-              <w:left w:w="108" w:type="dxa"/>
-            </w:tcMar>
-            <w:vAlign w:val="center"/>
-          </w:tcPr>
-          <w:p>
-            <w:pPr>
-              <w:spacing w:after="100"/>
-            </w:pPr>
-            <w:r>
-              <w:rPr>
-                <w:sz w:val="20"/>
-                <w:szCs w:val="20"/>
-              </w:rPr>
-              <w:t>Materia menos matriculada mostrada en pantalla</w:t>
+                <w:sz w:val="20"/>
+                <w:szCs w:val="20"/>
+              </w:rPr>
+              <w:t xml:space="preserve"> matriculada mostrada en pantalla</w:t>
             </w:r>
           </w:p>
         </w:tc>
@@ -3651,7 +3411,7 @@
       </w:pPr>
     </w:p>
     <w:sectPr>
-      <w:headerReference w:type="default" r:id="rId7"/>
+      <w:headerReference w:type="default" r:id="rId6"/>
       <w:pgSz w:w="12240" w:h="15840"/>
       <w:pgMar w:top="1417" w:right="1701" w:bottom="1417" w:left="1701" w:header="708" w:footer="0" w:gutter="0"/>
       <w:cols w:space="720"/>
@@ -3663,7 +3423,7 @@
 </file>
 
 <file path=word/endnotes.xml><?xml version="1.0" encoding="utf-8"?>
-<w:endnotes xmlns:wpc="http://schemas.microsoft.com/office/word/2010/wordprocessingCanvas" xmlns:mc="http://schemas.openxmlformats.org/markup-compatibility/2006" xmlns:o="urn:schemas-microsoft-com:office:office" xmlns:r="http://schemas.openxmlformats.org/officeDocument/2006/relationships" xmlns:m="http://schemas.openxmlformats.org/officeDocument/2006/math" xmlns:v="urn:schemas-microsoft-com:vml" xmlns:wp14="http://schemas.microsoft.com/office/word/2010/wordprocessingDrawing" xmlns:wp="http://schemas.openxmlformats.org/drawingml/2006/wordprocessingDrawing" xmlns:w10="urn:schemas-microsoft-com:office:word" xmlns:w="http://schemas.openxmlformats.org/wordprocessingml/2006/main" xmlns:w14="http://schemas.microsoft.com/office/word/2010/wordml" xmlns:wpg="http://schemas.microsoft.com/office/word/2010/wordprocessingGroup" xmlns:wpi="http://schemas.microsoft.com/office/word/2010/wordprocessingInk" xmlns:wne="http://schemas.microsoft.com/office/word/2006/wordml" xmlns:wps="http://schemas.microsoft.com/office/word/2010/wordprocessingShape" mc:Ignorable="w14 wp14">
+<w:endnotes xmlns:wpc="http://schemas.microsoft.com/office/word/2010/wordprocessingCanvas" xmlns:cx="http://schemas.microsoft.com/office/drawing/2014/chartex" xmlns:cx1="http://schemas.microsoft.com/office/drawing/2015/9/8/chartex" xmlns:cx2="http://schemas.microsoft.com/office/drawing/2015/10/21/chartex" xmlns:cx3="http://schemas.microsoft.com/office/drawing/2016/5/9/chartex" xmlns:cx4="http://schemas.microsoft.com/office/drawing/2016/5/10/chartex" xmlns:cx5="http://schemas.microsoft.com/office/drawing/2016/5/11/chartex" xmlns:cx6="http://schemas.microsoft.com/office/drawing/2016/5/12/chartex" xmlns:cx7="http://schemas.microsoft.com/office/drawing/2016/5/13/chartex" xmlns:cx8="http://schemas.microsoft.com/office/drawing/2016/5/14/chartex" xmlns:mc="http://schemas.openxmlformats.org/markup-compatibility/2006" xmlns:aink="http://schemas.microsoft.com/office/drawing/2016/ink" xmlns:am3d="http://schemas.microsoft.com/office/drawing/2017/model3d" xmlns:o="urn:schemas-microsoft-com:office:office" xmlns:r="http://schemas.openxmlformats.org/officeDocument/2006/relationships" xmlns:m="http://schemas.openxmlformats.org/officeDocument/2006/math" xmlns:v="urn:schemas-microsoft-com:vml" xmlns:wp14="http://schemas.microsoft.com/office/word/2010/wordprocessingDrawing" xmlns:wp="http://schemas.openxmlformats.org/drawingml/2006/wordprocessingDrawing" xmlns:w10="urn:schemas-microsoft-com:office:word" xmlns:w="http://schemas.openxmlformats.org/wordprocessingml/2006/main" xmlns:w14="http://schemas.microsoft.com/office/word/2010/wordml" xmlns:w15="http://schemas.microsoft.com/office/word/2012/wordml" xmlns:w16cid="http://schemas.microsoft.com/office/word/2016/wordml/cid" xmlns:w16se="http://schemas.microsoft.com/office/word/2015/wordml/symex" xmlns:wpg="http://schemas.microsoft.com/office/word/2010/wordprocessingGroup" xmlns:wpi="http://schemas.microsoft.com/office/word/2010/wordprocessingInk" xmlns:wne="http://schemas.microsoft.com/office/word/2006/wordml" xmlns:wps="http://schemas.microsoft.com/office/word/2010/wordprocessingShape" mc:Ignorable="w14 w15 w16se w16cid wp14">
   <w:endnote w:type="separator" w:id="-1">
     <w:p>
       <w:pPr>
@@ -3688,7 +3448,7 @@
 </file>
 
 <file path=word/footnotes.xml><?xml version="1.0" encoding="utf-8"?>
-<w:footnotes xmlns:wpc="http://schemas.microsoft.com/office/word/2010/wordprocessingCanvas" xmlns:mc="http://schemas.openxmlformats.org/markup-compatibility/2006" xmlns:o="urn:schemas-microsoft-com:office:office" xmlns:r="http://schemas.openxmlformats.org/officeDocument/2006/relationships" xmlns:m="http://schemas.openxmlformats.org/officeDocument/2006/math" xmlns:v="urn:schemas-microsoft-com:vml" xmlns:wp14="http://schemas.microsoft.com/office/word/2010/wordprocessingDrawing" xmlns:wp="http://schemas.openxmlformats.org/drawingml/2006/wordprocessingDrawing" xmlns:w10="urn:schemas-microsoft-com:office:word" xmlns:w="http://schemas.openxmlformats.org/wordprocessingml/2006/main" xmlns:w14="http://schemas.microsoft.com/office/word/2010/wordml" xmlns:wpg="http://schemas.microsoft.com/office/word/2010/wordprocessingGroup" xmlns:wpi="http://schemas.microsoft.com/office/word/2010/wordprocessingInk" xmlns:wne="http://schemas.microsoft.com/office/word/2006/wordml" xmlns:wps="http://schemas.microsoft.com/office/word/2010/wordprocessingShape" mc:Ignorable="w14 wp14">
+<w:footnotes xmlns:wpc="http://schemas.microsoft.com/office/word/2010/wordprocessingCanvas" xmlns:cx="http://schemas.microsoft.com/office/drawing/2014/chartex" xmlns:cx1="http://schemas.microsoft.com/office/drawing/2015/9/8/chartex" xmlns:cx2="http://schemas.microsoft.com/office/drawing/2015/10/21/chartex" xmlns:cx3="http://schemas.microsoft.com/office/drawing/2016/5/9/chartex" xmlns:cx4="http://schemas.microsoft.com/office/drawing/2016/5/10/chartex" xmlns:cx5="http://schemas.microsoft.com/office/drawing/2016/5/11/chartex" xmlns:cx6="http://schemas.microsoft.com/office/drawing/2016/5/12/chartex" xmlns:cx7="http://schemas.microsoft.com/office/drawing/2016/5/13/chartex" xmlns:cx8="http://schemas.microsoft.com/office/drawing/2016/5/14/chartex" xmlns:mc="http://schemas.openxmlformats.org/markup-compatibility/2006" xmlns:aink="http://schemas.microsoft.com/office/drawing/2016/ink" xmlns:am3d="http://schemas.microsoft.com/office/drawing/2017/model3d" xmlns:o="urn:schemas-microsoft-com:office:office" xmlns:r="http://schemas.openxmlformats.org/officeDocument/2006/relationships" xmlns:m="http://schemas.openxmlformats.org/officeDocument/2006/math" xmlns:v="urn:schemas-microsoft-com:vml" xmlns:wp14="http://schemas.microsoft.com/office/word/2010/wordprocessingDrawing" xmlns:wp="http://schemas.openxmlformats.org/drawingml/2006/wordprocessingDrawing" xmlns:w10="urn:schemas-microsoft-com:office:word" xmlns:w="http://schemas.openxmlformats.org/wordprocessingml/2006/main" xmlns:w14="http://schemas.microsoft.com/office/word/2010/wordml" xmlns:w15="http://schemas.microsoft.com/office/word/2012/wordml" xmlns:w16cid="http://schemas.microsoft.com/office/word/2016/wordml/cid" xmlns:w16se="http://schemas.microsoft.com/office/word/2015/wordml/symex" xmlns:wpg="http://schemas.microsoft.com/office/word/2010/wordprocessingGroup" xmlns:wpi="http://schemas.microsoft.com/office/word/2010/wordprocessingInk" xmlns:wne="http://schemas.microsoft.com/office/word/2006/wordml" xmlns:wps="http://schemas.microsoft.com/office/word/2010/wordprocessingShape" mc:Ignorable="w14 w15 w16se w16cid wp14">
   <w:footnote w:type="separator" w:id="-1">
     <w:p>
       <w:pPr>
@@ -3713,10 +3473,10 @@
 </file>
 
 <file path=word/header1.xml><?xml version="1.0" encoding="utf-8"?>
-<w:hdr xmlns:wpc="http://schemas.microsoft.com/office/word/2010/wordprocessingCanvas" xmlns:mc="http://schemas.openxmlformats.org/markup-compatibility/2006" xmlns:o="urn:schemas-microsoft-com:office:office" xmlns:r="http://schemas.openxmlformats.org/officeDocument/2006/relationships" xmlns:m="http://schemas.openxmlformats.org/officeDocument/2006/math" xmlns:v="urn:schemas-microsoft-com:vml" xmlns:wp14="http://schemas.microsoft.com/office/word/2010/wordprocessingDrawing" xmlns:wp="http://schemas.openxmlformats.org/drawingml/2006/wordprocessingDrawing" xmlns:w10="urn:schemas-microsoft-com:office:word" xmlns:w="http://schemas.openxmlformats.org/wordprocessingml/2006/main" xmlns:w14="http://schemas.microsoft.com/office/word/2010/wordml" xmlns:wpg="http://schemas.microsoft.com/office/word/2010/wordprocessingGroup" xmlns:wpi="http://schemas.microsoft.com/office/word/2010/wordprocessingInk" xmlns:wne="http://schemas.microsoft.com/office/word/2006/wordml" xmlns:wps="http://schemas.microsoft.com/office/word/2010/wordprocessingShape" mc:Ignorable="w14 wp14">
+<w:hdr xmlns:wpc="http://schemas.microsoft.com/office/word/2010/wordprocessingCanvas" xmlns:cx="http://schemas.microsoft.com/office/drawing/2014/chartex" xmlns:cx1="http://schemas.microsoft.com/office/drawing/2015/9/8/chartex" xmlns:cx2="http://schemas.microsoft.com/office/drawing/2015/10/21/chartex" xmlns:cx3="http://schemas.microsoft.com/office/drawing/2016/5/9/chartex" xmlns:cx4="http://schemas.microsoft.com/office/drawing/2016/5/10/chartex" xmlns:cx5="http://schemas.microsoft.com/office/drawing/2016/5/11/chartex" xmlns:cx6="http://schemas.microsoft.com/office/drawing/2016/5/12/chartex" xmlns:cx7="http://schemas.microsoft.com/office/drawing/2016/5/13/chartex" xmlns:cx8="http://schemas.microsoft.com/office/drawing/2016/5/14/chartex" xmlns:mc="http://schemas.openxmlformats.org/markup-compatibility/2006" xmlns:aink="http://schemas.microsoft.com/office/drawing/2016/ink" xmlns:am3d="http://schemas.microsoft.com/office/drawing/2017/model3d" xmlns:o="urn:schemas-microsoft-com:office:office" xmlns:r="http://schemas.openxmlformats.org/officeDocument/2006/relationships" xmlns:m="http://schemas.openxmlformats.org/officeDocument/2006/math" xmlns:v="urn:schemas-microsoft-com:vml" xmlns:wp14="http://schemas.microsoft.com/office/word/2010/wordprocessingDrawing" xmlns:wp="http://schemas.openxmlformats.org/drawingml/2006/wordprocessingDrawing" xmlns:w10="urn:schemas-microsoft-com:office:word" xmlns:w="http://schemas.openxmlformats.org/wordprocessingml/2006/main" xmlns:w14="http://schemas.microsoft.com/office/word/2010/wordml" xmlns:w15="http://schemas.microsoft.com/office/word/2012/wordml" xmlns:w16cid="http://schemas.microsoft.com/office/word/2016/wordml/cid" xmlns:w16se="http://schemas.microsoft.com/office/word/2015/wordml/symex" xmlns:wpg="http://schemas.microsoft.com/office/word/2010/wordprocessingGroup" xmlns:wpi="http://schemas.microsoft.com/office/word/2010/wordprocessingInk" xmlns:wne="http://schemas.microsoft.com/office/word/2006/wordml" xmlns:wps="http://schemas.microsoft.com/office/word/2010/wordprocessingShape" mc:Ignorable="w14 w15 w16se w16cid wp14">
   <w:p>
     <w:pPr>
-      <w:pStyle w:val="Encabezado"/>
+      <w:pStyle w:val="Header"/>
     </w:pPr>
     <w:r>
       <w:t>Juan Diego Naranjo Tafur</w:t>
@@ -3724,7 +3484,7 @@
   </w:p>
   <w:p>
     <w:pPr>
-      <w:pStyle w:val="Encabezado"/>
+      <w:pStyle w:val="Header"/>
     </w:pPr>
     <w:r>
       <w:t>Yimar David Tamayo</w:t>
@@ -3732,7 +3492,7 @@
   </w:p>
   <w:p>
     <w:pPr>
-      <w:pStyle w:val="Encabezado"/>
+      <w:pStyle w:val="Header"/>
     </w:pPr>
     <w:r>
       <w:t>Sergio Cabrera</w:t>
@@ -3740,7 +3500,7 @@
   </w:p>
   <w:p>
     <w:pPr>
-      <w:pStyle w:val="Encabezado"/>
+      <w:pStyle w:val="Header"/>
     </w:pPr>
     <w:r>
       <w:t xml:space="preserve">Ana </w:t>
@@ -3754,7 +3514,7 @@
   </w:p>
   <w:p>
     <w:pPr>
-      <w:pStyle w:val="Encabezado"/>
+      <w:pStyle w:val="Header"/>
     </w:pPr>
     <w:r>
       <w:tab/>
@@ -3767,7 +3527,7 @@
 </file>
 
 <file path=word/styles.xml><?xml version="1.0" encoding="utf-8"?>
-<w:styles xmlns:mc="http://schemas.openxmlformats.org/markup-compatibility/2006" xmlns:r="http://schemas.openxmlformats.org/officeDocument/2006/relationships" xmlns:w="http://schemas.openxmlformats.org/wordprocessingml/2006/main" xmlns:w14="http://schemas.microsoft.com/office/word/2010/wordml" mc:Ignorable="w14">
+<w:styles xmlns:mc="http://schemas.openxmlformats.org/markup-compatibility/2006" xmlns:r="http://schemas.openxmlformats.org/officeDocument/2006/relationships" xmlns:w="http://schemas.openxmlformats.org/wordprocessingml/2006/main" xmlns:w14="http://schemas.microsoft.com/office/word/2010/wordml" xmlns:w15="http://schemas.microsoft.com/office/word/2012/wordml" xmlns:w16cid="http://schemas.microsoft.com/office/word/2016/wordml/cid" xmlns:w16se="http://schemas.microsoft.com/office/word/2015/wordml/symex" mc:Ignorable="w14 w15 w16se w16cid">
   <w:docDefaults>
     <w:rPrDefault>
       <w:rPr>
@@ -3779,144 +3539,383 @@
     </w:rPrDefault>
     <w:pPrDefault/>
   </w:docDefaults>
-  <w:latentStyles w:defLockedState="0" w:defUIPriority="99" w:defSemiHidden="1" w:defUnhideWhenUsed="1" w:defQFormat="0" w:count="267">
-    <w:lsdException w:name="Normal" w:semiHidden="0" w:uiPriority="0" w:unhideWhenUsed="0" w:qFormat="1"/>
-    <w:lsdException w:name="heading 1" w:semiHidden="0" w:uiPriority="9" w:unhideWhenUsed="0" w:qFormat="1"/>
-    <w:lsdException w:name="heading 2" w:uiPriority="9" w:qFormat="1"/>
-    <w:lsdException w:name="heading 3" w:uiPriority="9" w:qFormat="1"/>
-    <w:lsdException w:name="heading 4" w:uiPriority="9" w:qFormat="1"/>
-    <w:lsdException w:name="heading 5" w:uiPriority="9" w:qFormat="1"/>
-    <w:lsdException w:name="heading 6" w:uiPriority="9" w:qFormat="1"/>
-    <w:lsdException w:name="heading 7" w:uiPriority="9" w:qFormat="1"/>
-    <w:lsdException w:name="heading 8" w:uiPriority="9" w:qFormat="1"/>
-    <w:lsdException w:name="heading 9" w:uiPriority="9" w:qFormat="1"/>
-    <w:lsdException w:name="toc 1" w:uiPriority="39"/>
-    <w:lsdException w:name="toc 2" w:uiPriority="39"/>
-    <w:lsdException w:name="toc 3" w:uiPriority="39"/>
-    <w:lsdException w:name="toc 4" w:uiPriority="39"/>
-    <w:lsdException w:name="toc 5" w:uiPriority="39"/>
-    <w:lsdException w:name="toc 6" w:uiPriority="39"/>
-    <w:lsdException w:name="toc 7" w:uiPriority="39"/>
-    <w:lsdException w:name="toc 8" w:uiPriority="39"/>
-    <w:lsdException w:name="toc 9" w:uiPriority="39"/>
-    <w:lsdException w:name="caption" w:uiPriority="35" w:qFormat="1"/>
-    <w:lsdException w:name="Title" w:semiHidden="0" w:uiPriority="10" w:unhideWhenUsed="0" w:qFormat="1"/>
-    <w:lsdException w:name="Default Paragraph Font" w:uiPriority="1"/>
-    <w:lsdException w:name="Subtitle" w:semiHidden="0" w:uiPriority="11" w:unhideWhenUsed="0" w:qFormat="1"/>
-    <w:lsdException w:name="Strong" w:semiHidden="0" w:uiPriority="22" w:unhideWhenUsed="0" w:qFormat="1"/>
-    <w:lsdException w:name="Emphasis" w:semiHidden="0" w:uiPriority="20" w:unhideWhenUsed="0" w:qFormat="1"/>
-    <w:lsdException w:name="Table Grid" w:semiHidden="0" w:uiPriority="59" w:unhideWhenUsed="0"/>
-    <w:lsdException w:name="Placeholder Text" w:unhideWhenUsed="0"/>
-    <w:lsdException w:name="No Spacing" w:semiHidden="0" w:uiPriority="1" w:unhideWhenUsed="0" w:qFormat="1"/>
-    <w:lsdException w:name="Light Shading" w:semiHidden="0" w:uiPriority="60" w:unhideWhenUsed="0"/>
-    <w:lsdException w:name="Light List" w:semiHidden="0" w:uiPriority="61" w:unhideWhenUsed="0"/>
-    <w:lsdException w:name="Light Grid" w:semiHidden="0" w:uiPriority="62" w:unhideWhenUsed="0"/>
-    <w:lsdException w:name="Medium Shading 1" w:semiHidden="0" w:uiPriority="63" w:unhideWhenUsed="0"/>
-    <w:lsdException w:name="Medium Shading 2" w:semiHidden="0" w:uiPriority="64" w:unhideWhenUsed="0"/>
-    <w:lsdException w:name="Medium List 1" w:semiHidden="0" w:uiPriority="65" w:unhideWhenUsed="0"/>
-    <w:lsdException w:name="Medium List 2" w:semiHidden="0" w:uiPriority="66" w:unhideWhenUsed="0"/>
-    <w:lsdException w:name="Medium Grid 1" w:semiHidden="0" w:uiPriority="67" w:unhideWhenUsed="0"/>
-    <w:lsdException w:name="Medium Grid 2" w:semiHidden="0" w:uiPriority="68" w:unhideWhenUsed="0"/>
-    <w:lsdException w:name="Medium Grid 3" w:semiHidden="0" w:uiPriority="69" w:unhideWhenUsed="0"/>
-    <w:lsdException w:name="Dark List" w:semiHidden="0" w:uiPriority="70" w:unhideWhenUsed="0"/>
-    <w:lsdException w:name="Colorful Shading" w:semiHidden="0" w:uiPriority="71" w:unhideWhenUsed="0"/>
-    <w:lsdException w:name="Colorful List" w:semiHidden="0" w:uiPriority="72" w:unhideWhenUsed="0"/>
-    <w:lsdException w:name="Colorful Grid" w:semiHidden="0" w:uiPriority="73" w:unhideWhenUsed="0"/>
-    <w:lsdException w:name="Light Shading Accent 1" w:semiHidden="0" w:uiPriority="60" w:unhideWhenUsed="0"/>
-    <w:lsdException w:name="Light List Accent 1" w:semiHidden="0" w:uiPriority="61" w:unhideWhenUsed="0"/>
-    <w:lsdException w:name="Light Grid Accent 1" w:semiHidden="0" w:uiPriority="62" w:unhideWhenUsed="0"/>
-    <w:lsdException w:name="Medium Shading 1 Accent 1" w:semiHidden="0" w:uiPriority="63" w:unhideWhenUsed="0"/>
-    <w:lsdException w:name="Medium Shading 2 Accent 1" w:semiHidden="0" w:uiPriority="64" w:unhideWhenUsed="0"/>
-    <w:lsdException w:name="Medium List 1 Accent 1" w:semiHidden="0" w:uiPriority="65" w:unhideWhenUsed="0"/>
-    <w:lsdException w:name="Revision" w:unhideWhenUsed="0"/>
-    <w:lsdException w:name="List Paragraph" w:semiHidden="0" w:uiPriority="34" w:unhideWhenUsed="0" w:qFormat="1"/>
-    <w:lsdException w:name="Quote" w:semiHidden="0" w:uiPriority="29" w:unhideWhenUsed="0" w:qFormat="1"/>
-    <w:lsdException w:name="Intense Quote" w:semiHidden="0" w:uiPriority="30" w:unhideWhenUsed="0" w:qFormat="1"/>
-    <w:lsdException w:name="Medium List 2 Accent 1" w:semiHidden="0" w:uiPriority="66" w:unhideWhenUsed="0"/>
-    <w:lsdException w:name="Medium Grid 1 Accent 1" w:semiHidden="0" w:uiPriority="67" w:unhideWhenUsed="0"/>
-    <w:lsdException w:name="Medium Grid 2 Accent 1" w:semiHidden="0" w:uiPriority="68" w:unhideWhenUsed="0"/>
-    <w:lsdException w:name="Medium Grid 3 Accent 1" w:semiHidden="0" w:uiPriority="69" w:unhideWhenUsed="0"/>
-    <w:lsdException w:name="Dark List Accent 1" w:semiHidden="0" w:uiPriority="70" w:unhideWhenUsed="0"/>
-    <w:lsdException w:name="Colorful Shading Accent 1" w:semiHidden="0" w:uiPriority="71" w:unhideWhenUsed="0"/>
-    <w:lsdException w:name="Colorful List Accent 1" w:semiHidden="0" w:uiPriority="72" w:unhideWhenUsed="0"/>
-    <w:lsdException w:name="Colorful Grid Accent 1" w:semiHidden="0" w:uiPriority="73" w:unhideWhenUsed="0"/>
-    <w:lsdException w:name="Light Shading Accent 2" w:semiHidden="0" w:uiPriority="60" w:unhideWhenUsed="0"/>
-    <w:lsdException w:name="Light List Accent 2" w:semiHidden="0" w:uiPriority="61" w:unhideWhenUsed="0"/>
-    <w:lsdException w:name="Light Grid Accent 2" w:semiHidden="0" w:uiPriority="62" w:unhideWhenUsed="0"/>
-    <w:lsdException w:name="Medium Shading 1 Accent 2" w:semiHidden="0" w:uiPriority="63" w:unhideWhenUsed="0"/>
-    <w:lsdException w:name="Medium Shading 2 Accent 2" w:semiHidden="0" w:uiPriority="64" w:unhideWhenUsed="0"/>
-    <w:lsdException w:name="Medium List 1 Accent 2" w:semiHidden="0" w:uiPriority="65" w:unhideWhenUsed="0"/>
-    <w:lsdException w:name="Medium List 2 Accent 2" w:semiHidden="0" w:uiPriority="66" w:unhideWhenUsed="0"/>
-    <w:lsdException w:name="Medium Grid 1 Accent 2" w:semiHidden="0" w:uiPriority="67" w:unhideWhenUsed="0"/>
-    <w:lsdException w:name="Medium Grid 2 Accent 2" w:semiHidden="0" w:uiPriority="68" w:unhideWhenUsed="0"/>
-    <w:lsdException w:name="Medium Grid 3 Accent 2" w:semiHidden="0" w:uiPriority="69" w:unhideWhenUsed="0"/>
-    <w:lsdException w:name="Dark List Accent 2" w:semiHidden="0" w:uiPriority="70" w:unhideWhenUsed="0"/>
-    <w:lsdException w:name="Colorful Shading Accent 2" w:semiHidden="0" w:uiPriority="71" w:unhideWhenUsed="0"/>
-    <w:lsdException w:name="Colorful List Accent 2" w:semiHidden="0" w:uiPriority="72" w:unhideWhenUsed="0"/>
-    <w:lsdException w:name="Colorful Grid Accent 2" w:semiHidden="0" w:uiPriority="73" w:unhideWhenUsed="0"/>
-    <w:lsdException w:name="Light Shading Accent 3" w:semiHidden="0" w:uiPriority="60" w:unhideWhenUsed="0"/>
-    <w:lsdException w:name="Light List Accent 3" w:semiHidden="0" w:uiPriority="61" w:unhideWhenUsed="0"/>
-    <w:lsdException w:name="Light Grid Accent 3" w:semiHidden="0" w:uiPriority="62" w:unhideWhenUsed="0"/>
-    <w:lsdException w:name="Medium Shading 1 Accent 3" w:semiHidden="0" w:uiPriority="63" w:unhideWhenUsed="0"/>
-    <w:lsdException w:name="Medium Shading 2 Accent 3" w:semiHidden="0" w:uiPriority="64" w:unhideWhenUsed="0"/>
-    <w:lsdException w:name="Medium List 1 Accent 3" w:semiHidden="0" w:uiPriority="65" w:unhideWhenUsed="0"/>
-    <w:lsdException w:name="Medium List 2 Accent 3" w:semiHidden="0" w:uiPriority="66" w:unhideWhenUsed="0"/>
-    <w:lsdException w:name="Medium Grid 1 Accent 3" w:semiHidden="0" w:uiPriority="67" w:unhideWhenUsed="0"/>
-    <w:lsdException w:name="Medium Grid 2 Accent 3" w:semiHidden="0" w:uiPriority="68" w:unhideWhenUsed="0"/>
-    <w:lsdException w:name="Medium Grid 3 Accent 3" w:semiHidden="0" w:uiPriority="69" w:unhideWhenUsed="0"/>
-    <w:lsdException w:name="Dark List Accent 3" w:semiHidden="0" w:uiPriority="70" w:unhideWhenUsed="0"/>
-    <w:lsdException w:name="Colorful Shading Accent 3" w:semiHidden="0" w:uiPriority="71" w:unhideWhenUsed="0"/>
-    <w:lsdException w:name="Colorful List Accent 3" w:semiHidden="0" w:uiPriority="72" w:unhideWhenUsed="0"/>
-    <w:lsdException w:name="Colorful Grid Accent 3" w:semiHidden="0" w:uiPriority="73" w:unhideWhenUsed="0"/>
-    <w:lsdException w:name="Light Shading Accent 4" w:semiHidden="0" w:uiPriority="60" w:unhideWhenUsed="0"/>
-    <w:lsdException w:name="Light List Accent 4" w:semiHidden="0" w:uiPriority="61" w:unhideWhenUsed="0"/>
-    <w:lsdException w:name="Light Grid Accent 4" w:semiHidden="0" w:uiPriority="62" w:unhideWhenUsed="0"/>
-    <w:lsdException w:name="Medium Shading 1 Accent 4" w:semiHidden="0" w:uiPriority="63" w:unhideWhenUsed="0"/>
-    <w:lsdException w:name="Medium Shading 2 Accent 4" w:semiHidden="0" w:uiPriority="64" w:unhideWhenUsed="0"/>
-    <w:lsdException w:name="Medium List 1 Accent 4" w:semiHidden="0" w:uiPriority="65" w:unhideWhenUsed="0"/>
-    <w:lsdException w:name="Medium List 2 Accent 4" w:semiHidden="0" w:uiPriority="66" w:unhideWhenUsed="0"/>
-    <w:lsdException w:name="Medium Grid 1 Accent 4" w:semiHidden="0" w:uiPriority="67" w:unhideWhenUsed="0"/>
-    <w:lsdException w:name="Medium Grid 2 Accent 4" w:semiHidden="0" w:uiPriority="68" w:unhideWhenUsed="0"/>
-    <w:lsdException w:name="Medium Grid 3 Accent 4" w:semiHidden="0" w:uiPriority="69" w:unhideWhenUsed="0"/>
-    <w:lsdException w:name="Dark List Accent 4" w:semiHidden="0" w:uiPriority="70" w:unhideWhenUsed="0"/>
-    <w:lsdException w:name="Colorful Shading Accent 4" w:semiHidden="0" w:uiPriority="71" w:unhideWhenUsed="0"/>
-    <w:lsdException w:name="Colorful List Accent 4" w:semiHidden="0" w:uiPriority="72" w:unhideWhenUsed="0"/>
-    <w:lsdException w:name="Colorful Grid Accent 4" w:semiHidden="0" w:uiPriority="73" w:unhideWhenUsed="0"/>
-    <w:lsdException w:name="Light Shading Accent 5" w:semiHidden="0" w:uiPriority="60" w:unhideWhenUsed="0"/>
-    <w:lsdException w:name="Light List Accent 5" w:semiHidden="0" w:uiPriority="61" w:unhideWhenUsed="0"/>
-    <w:lsdException w:name="Light Grid Accent 5" w:semiHidden="0" w:uiPriority="62" w:unhideWhenUsed="0"/>
-    <w:lsdException w:name="Medium Shading 1 Accent 5" w:semiHidden="0" w:uiPriority="63" w:unhideWhenUsed="0"/>
-    <w:lsdException w:name="Medium Shading 2 Accent 5" w:semiHidden="0" w:uiPriority="64" w:unhideWhenUsed="0"/>
-    <w:lsdException w:name="Medium List 1 Accent 5" w:semiHidden="0" w:uiPriority="65" w:unhideWhenUsed="0"/>
-    <w:lsdException w:name="Medium List 2 Accent 5" w:semiHidden="0" w:uiPriority="66" w:unhideWhenUsed="0"/>
-    <w:lsdException w:name="Medium Grid 1 Accent 5" w:semiHidden="0" w:uiPriority="67" w:unhideWhenUsed="0"/>
-    <w:lsdException w:name="Medium Grid 2 Accent 5" w:semiHidden="0" w:uiPriority="68" w:unhideWhenUsed="0"/>
-    <w:lsdException w:name="Medium Grid 3 Accent 5" w:semiHidden="0" w:uiPriority="69" w:unhideWhenUsed="0"/>
-    <w:lsdException w:name="Dark List Accent 5" w:semiHidden="0" w:uiPriority="70" w:unhideWhenUsed="0"/>
-    <w:lsdException w:name="Colorful Shading Accent 5" w:semiHidden="0" w:uiPriority="71" w:unhideWhenUsed="0"/>
-    <w:lsdException w:name="Colorful List Accent 5" w:semiHidden="0" w:uiPriority="72" w:unhideWhenUsed="0"/>
-    <w:lsdException w:name="Colorful Grid Accent 5" w:semiHidden="0" w:uiPriority="73" w:unhideWhenUsed="0"/>
-    <w:lsdException w:name="Light Shading Accent 6" w:semiHidden="0" w:uiPriority="60" w:unhideWhenUsed="0"/>
-    <w:lsdException w:name="Light List Accent 6" w:semiHidden="0" w:uiPriority="61" w:unhideWhenUsed="0"/>
-    <w:lsdException w:name="Light Grid Accent 6" w:semiHidden="0" w:uiPriority="62" w:unhideWhenUsed="0"/>
-    <w:lsdException w:name="Medium Shading 1 Accent 6" w:semiHidden="0" w:uiPriority="63" w:unhideWhenUsed="0"/>
-    <w:lsdException w:name="Medium Shading 2 Accent 6" w:semiHidden="0" w:uiPriority="64" w:unhideWhenUsed="0"/>
-    <w:lsdException w:name="Medium List 1 Accent 6" w:semiHidden="0" w:uiPriority="65" w:unhideWhenUsed="0"/>
-    <w:lsdException w:name="Medium List 2 Accent 6" w:semiHidden="0" w:uiPriority="66" w:unhideWhenUsed="0"/>
-    <w:lsdException w:name="Medium Grid 1 Accent 6" w:semiHidden="0" w:uiPriority="67" w:unhideWhenUsed="0"/>
-    <w:lsdException w:name="Medium Grid 2 Accent 6" w:semiHidden="0" w:uiPriority="68" w:unhideWhenUsed="0"/>
-    <w:lsdException w:name="Medium Grid 3 Accent 6" w:semiHidden="0" w:uiPriority="69" w:unhideWhenUsed="0"/>
-    <w:lsdException w:name="Dark List Accent 6" w:semiHidden="0" w:uiPriority="70" w:unhideWhenUsed="0"/>
-    <w:lsdException w:name="Colorful Shading Accent 6" w:semiHidden="0" w:uiPriority="71" w:unhideWhenUsed="0"/>
-    <w:lsdException w:name="Colorful List Accent 6" w:semiHidden="0" w:uiPriority="72" w:unhideWhenUsed="0"/>
-    <w:lsdException w:name="Colorful Grid Accent 6" w:semiHidden="0" w:uiPriority="73" w:unhideWhenUsed="0"/>
-    <w:lsdException w:name="Subtle Emphasis" w:semiHidden="0" w:uiPriority="19" w:unhideWhenUsed="0" w:qFormat="1"/>
-    <w:lsdException w:name="Intense Emphasis" w:semiHidden="0" w:uiPriority="21" w:unhideWhenUsed="0" w:qFormat="1"/>
-    <w:lsdException w:name="Subtle Reference" w:semiHidden="0" w:uiPriority="31" w:unhideWhenUsed="0" w:qFormat="1"/>
-    <w:lsdException w:name="Intense Reference" w:semiHidden="0" w:uiPriority="32" w:unhideWhenUsed="0" w:qFormat="1"/>
-    <w:lsdException w:name="Book Title" w:semiHidden="0" w:uiPriority="33" w:unhideWhenUsed="0" w:qFormat="1"/>
-    <w:lsdException w:name="Bibliography" w:uiPriority="37"/>
-    <w:lsdException w:name="TOC Heading" w:uiPriority="39" w:qFormat="1"/>
+  <w:latentStyles w:defLockedState="0" w:defUIPriority="99" w:defSemiHidden="0" w:defUnhideWhenUsed="0" w:defQFormat="0" w:count="376">
+    <w:lsdException w:name="Normal" w:uiPriority="0" w:qFormat="1"/>
+    <w:lsdException w:name="heading 1" w:uiPriority="9" w:qFormat="1"/>
+    <w:lsdException w:name="heading 2" w:semiHidden="1" w:uiPriority="9" w:unhideWhenUsed="1" w:qFormat="1"/>
+    <w:lsdException w:name="heading 3" w:semiHidden="1" w:uiPriority="9" w:unhideWhenUsed="1" w:qFormat="1"/>
+    <w:lsdException w:name="heading 4" w:semiHidden="1" w:uiPriority="9" w:unhideWhenUsed="1" w:qFormat="1"/>
+    <w:lsdException w:name="heading 5" w:semiHidden="1" w:uiPriority="9" w:unhideWhenUsed="1" w:qFormat="1"/>
+    <w:lsdException w:name="heading 6" w:semiHidden="1" w:uiPriority="9" w:unhideWhenUsed="1" w:qFormat="1"/>
+    <w:lsdException w:name="heading 7" w:semiHidden="1" w:uiPriority="9" w:unhideWhenUsed="1" w:qFormat="1"/>
+    <w:lsdException w:name="heading 8" w:semiHidden="1" w:uiPriority="9" w:unhideWhenUsed="1" w:qFormat="1"/>
+    <w:lsdException w:name="heading 9" w:semiHidden="1" w:uiPriority="9" w:unhideWhenUsed="1" w:qFormat="1"/>
+    <w:lsdException w:name="index 1" w:semiHidden="1" w:unhideWhenUsed="1"/>
+    <w:lsdException w:name="index 2" w:semiHidden="1" w:unhideWhenUsed="1"/>
+    <w:lsdException w:name="index 3" w:semiHidden="1" w:unhideWhenUsed="1"/>
+    <w:lsdException w:name="index 4" w:semiHidden="1" w:unhideWhenUsed="1"/>
+    <w:lsdException w:name="index 5" w:semiHidden="1" w:unhideWhenUsed="1"/>
+    <w:lsdException w:name="index 6" w:semiHidden="1" w:unhideWhenUsed="1"/>
+    <w:lsdException w:name="index 7" w:semiHidden="1" w:unhideWhenUsed="1"/>
+    <w:lsdException w:name="index 8" w:semiHidden="1" w:unhideWhenUsed="1"/>
+    <w:lsdException w:name="index 9" w:semiHidden="1" w:unhideWhenUsed="1"/>
+    <w:lsdException w:name="toc 1" w:semiHidden="1" w:uiPriority="39" w:unhideWhenUsed="1"/>
+    <w:lsdException w:name="toc 2" w:semiHidden="1" w:uiPriority="39" w:unhideWhenUsed="1"/>
+    <w:lsdException w:name="toc 3" w:semiHidden="1" w:uiPriority="39" w:unhideWhenUsed="1"/>
+    <w:lsdException w:name="toc 4" w:semiHidden="1" w:uiPriority="39" w:unhideWhenUsed="1"/>
+    <w:lsdException w:name="toc 5" w:semiHidden="1" w:uiPriority="39" w:unhideWhenUsed="1"/>
+    <w:lsdException w:name="toc 6" w:semiHidden="1" w:uiPriority="39" w:unhideWhenUsed="1"/>
+    <w:lsdException w:name="toc 7" w:semiHidden="1" w:uiPriority="39" w:unhideWhenUsed="1"/>
+    <w:lsdException w:name="toc 8" w:semiHidden="1" w:uiPriority="39" w:unhideWhenUsed="1"/>
+    <w:lsdException w:name="toc 9" w:semiHidden="1" w:uiPriority="39" w:unhideWhenUsed="1"/>
+    <w:lsdException w:name="Normal Indent" w:semiHidden="1" w:unhideWhenUsed="1"/>
+    <w:lsdException w:name="footnote text" w:semiHidden="1" w:unhideWhenUsed="1"/>
+    <w:lsdException w:name="annotation text" w:semiHidden="1" w:unhideWhenUsed="1"/>
+    <w:lsdException w:name="header" w:semiHidden="1" w:unhideWhenUsed="1"/>
+    <w:lsdException w:name="footer" w:semiHidden="1" w:unhideWhenUsed="1"/>
+    <w:lsdException w:name="index heading" w:semiHidden="1" w:unhideWhenUsed="1"/>
+    <w:lsdException w:name="caption" w:semiHidden="1" w:uiPriority="35" w:unhideWhenUsed="1" w:qFormat="1"/>
+    <w:lsdException w:name="table of figures" w:semiHidden="1" w:unhideWhenUsed="1"/>
+    <w:lsdException w:name="envelope address" w:semiHidden="1" w:unhideWhenUsed="1"/>
+    <w:lsdException w:name="envelope return" w:semiHidden="1" w:unhideWhenUsed="1"/>
+    <w:lsdException w:name="footnote reference" w:semiHidden="1" w:unhideWhenUsed="1"/>
+    <w:lsdException w:name="annotation reference" w:semiHidden="1" w:unhideWhenUsed="1"/>
+    <w:lsdException w:name="line number" w:semiHidden="1" w:unhideWhenUsed="1"/>
+    <w:lsdException w:name="page number" w:semiHidden="1" w:unhideWhenUsed="1"/>
+    <w:lsdException w:name="endnote reference" w:semiHidden="1" w:unhideWhenUsed="1"/>
+    <w:lsdException w:name="endnote text" w:semiHidden="1" w:unhideWhenUsed="1"/>
+    <w:lsdException w:name="table of authorities" w:semiHidden="1" w:unhideWhenUsed="1"/>
+    <w:lsdException w:name="macro" w:semiHidden="1" w:unhideWhenUsed="1"/>
+    <w:lsdException w:name="toa heading" w:semiHidden="1" w:unhideWhenUsed="1"/>
+    <w:lsdException w:name="List" w:semiHidden="1" w:unhideWhenUsed="1"/>
+    <w:lsdException w:name="List Bullet" w:semiHidden="1" w:unhideWhenUsed="1"/>
+    <w:lsdException w:name="List Number" w:semiHidden="1" w:unhideWhenUsed="1"/>
+    <w:lsdException w:name="List 2" w:semiHidden="1" w:unhideWhenUsed="1"/>
+    <w:lsdException w:name="List 3" w:semiHidden="1" w:unhideWhenUsed="1"/>
+    <w:lsdException w:name="List 4" w:semiHidden="1" w:unhideWhenUsed="1"/>
+    <w:lsdException w:name="List 5" w:semiHidden="1" w:unhideWhenUsed="1"/>
+    <w:lsdException w:name="List Bullet 2" w:semiHidden="1" w:unhideWhenUsed="1"/>
+    <w:lsdException w:name="List Bullet 3" w:semiHidden="1" w:unhideWhenUsed="1"/>
+    <w:lsdException w:name="List Bullet 4" w:semiHidden="1" w:unhideWhenUsed="1"/>
+    <w:lsdException w:name="List Bullet 5" w:semiHidden="1" w:unhideWhenUsed="1"/>
+    <w:lsdException w:name="List Number 2" w:semiHidden="1" w:unhideWhenUsed="1"/>
+    <w:lsdException w:name="List Number 3" w:semiHidden="1" w:unhideWhenUsed="1"/>
+    <w:lsdException w:name="List Number 4" w:semiHidden="1" w:unhideWhenUsed="1"/>
+    <w:lsdException w:name="List Number 5" w:semiHidden="1" w:unhideWhenUsed="1"/>
+    <w:lsdException w:name="Title" w:uiPriority="10" w:qFormat="1"/>
+    <w:lsdException w:name="Closing" w:semiHidden="1" w:unhideWhenUsed="1"/>
+    <w:lsdException w:name="Signature" w:semiHidden="1" w:unhideWhenUsed="1"/>
+    <w:lsdException w:name="Default Paragraph Font" w:semiHidden="1" w:uiPriority="1" w:unhideWhenUsed="1"/>
+    <w:lsdException w:name="Body Text" w:semiHidden="1" w:unhideWhenUsed="1"/>
+    <w:lsdException w:name="Body Text Indent" w:semiHidden="1" w:unhideWhenUsed="1"/>
+    <w:lsdException w:name="List Continue" w:semiHidden="1" w:unhideWhenUsed="1"/>
+    <w:lsdException w:name="List Continue 2" w:semiHidden="1" w:unhideWhenUsed="1"/>
+    <w:lsdException w:name="List Continue 3" w:semiHidden="1" w:unhideWhenUsed="1"/>
+    <w:lsdException w:name="List Continue 4" w:semiHidden="1" w:unhideWhenUsed="1"/>
+    <w:lsdException w:name="List Continue 5" w:semiHidden="1" w:unhideWhenUsed="1"/>
+    <w:lsdException w:name="Message Header" w:semiHidden="1" w:unhideWhenUsed="1"/>
+    <w:lsdException w:name="Subtitle" w:uiPriority="11" w:qFormat="1"/>
+    <w:lsdException w:name="Salutation" w:semiHidden="1" w:unhideWhenUsed="1"/>
+    <w:lsdException w:name="Date" w:semiHidden="1" w:unhideWhenUsed="1"/>
+    <w:lsdException w:name="Body Text First Indent" w:semiHidden="1" w:unhideWhenUsed="1"/>
+    <w:lsdException w:name="Body Text First Indent 2" w:semiHidden="1" w:unhideWhenUsed="1"/>
+    <w:lsdException w:name="Note Heading" w:semiHidden="1" w:unhideWhenUsed="1"/>
+    <w:lsdException w:name="Body Text 2" w:semiHidden="1" w:unhideWhenUsed="1"/>
+    <w:lsdException w:name="Body Text 3" w:semiHidden="1" w:unhideWhenUsed="1"/>
+    <w:lsdException w:name="Body Text Indent 2" w:semiHidden="1" w:unhideWhenUsed="1"/>
+    <w:lsdException w:name="Body Text Indent 3" w:semiHidden="1" w:unhideWhenUsed="1"/>
+    <w:lsdException w:name="Block Text" w:semiHidden="1" w:unhideWhenUsed="1"/>
+    <w:lsdException w:name="Hyperlink" w:semiHidden="1" w:unhideWhenUsed="1"/>
+    <w:lsdException w:name="FollowedHyperlink" w:semiHidden="1" w:unhideWhenUsed="1"/>
+    <w:lsdException w:name="Strong" w:uiPriority="22" w:qFormat="1"/>
+    <w:lsdException w:name="Emphasis" w:uiPriority="20" w:qFormat="1"/>
+    <w:lsdException w:name="Document Map" w:semiHidden="1" w:unhideWhenUsed="1"/>
+    <w:lsdException w:name="Plain Text" w:semiHidden="1" w:unhideWhenUsed="1"/>
+    <w:lsdException w:name="E-mail Signature" w:semiHidden="1" w:unhideWhenUsed="1"/>
+    <w:lsdException w:name="HTML Top of Form" w:semiHidden="1" w:unhideWhenUsed="1"/>
+    <w:lsdException w:name="HTML Bottom of Form" w:semiHidden="1" w:unhideWhenUsed="1"/>
+    <w:lsdException w:name="Normal (Web)" w:semiHidden="1" w:unhideWhenUsed="1"/>
+    <w:lsdException w:name="HTML Acronym" w:semiHidden="1" w:unhideWhenUsed="1"/>
+    <w:lsdException w:name="HTML Address" w:semiHidden="1" w:unhideWhenUsed="1"/>
+    <w:lsdException w:name="HTML Cite" w:semiHidden="1" w:unhideWhenUsed="1"/>
+    <w:lsdException w:name="HTML Code" w:semiHidden="1" w:unhideWhenUsed="1"/>
+    <w:lsdException w:name="HTML Definition" w:semiHidden="1" w:unhideWhenUsed="1"/>
+    <w:lsdException w:name="HTML Keyboard" w:semiHidden="1" w:unhideWhenUsed="1"/>
+    <w:lsdException w:name="HTML Preformatted" w:semiHidden="1" w:unhideWhenUsed="1"/>
+    <w:lsdException w:name="HTML Sample" w:semiHidden="1" w:unhideWhenUsed="1"/>
+    <w:lsdException w:name="HTML Typewriter" w:semiHidden="1" w:unhideWhenUsed="1"/>
+    <w:lsdException w:name="HTML Variable" w:semiHidden="1" w:unhideWhenUsed="1"/>
+    <w:lsdException w:name="Normal Table" w:semiHidden="1" w:unhideWhenUsed="1"/>
+    <w:lsdException w:name="annotation subject" w:semiHidden="1" w:unhideWhenUsed="1"/>
+    <w:lsdException w:name="No List" w:semiHidden="1" w:unhideWhenUsed="1"/>
+    <w:lsdException w:name="Outline List 1" w:semiHidden="1" w:unhideWhenUsed="1"/>
+    <w:lsdException w:name="Outline List 2" w:semiHidden="1" w:unhideWhenUsed="1"/>
+    <w:lsdException w:name="Outline List 3" w:semiHidden="1" w:unhideWhenUsed="1"/>
+    <w:lsdException w:name="Table Simple 1" w:semiHidden="1" w:unhideWhenUsed="1"/>
+    <w:lsdException w:name="Table Simple 2" w:semiHidden="1" w:unhideWhenUsed="1"/>
+    <w:lsdException w:name="Table Simple 3" w:semiHidden="1" w:unhideWhenUsed="1"/>
+    <w:lsdException w:name="Table Classic 1" w:semiHidden="1" w:unhideWhenUsed="1"/>
+    <w:lsdException w:name="Table Classic 2" w:semiHidden="1" w:unhideWhenUsed="1"/>
+    <w:lsdException w:name="Table Classic 3" w:semiHidden="1" w:unhideWhenUsed="1"/>
+    <w:lsdException w:name="Table Classic 4" w:semiHidden="1" w:unhideWhenUsed="1"/>
+    <w:lsdException w:name="Table Colorful 1" w:semiHidden="1" w:unhideWhenUsed="1"/>
+    <w:lsdException w:name="Table Colorful 2" w:semiHidden="1" w:unhideWhenUsed="1"/>
+    <w:lsdException w:name="Table Colorful 3" w:semiHidden="1" w:unhideWhenUsed="1"/>
+    <w:lsdException w:name="Table Columns 1" w:semiHidden="1" w:unhideWhenUsed="1"/>
+    <w:lsdException w:name="Table Columns 2" w:semiHidden="1" w:unhideWhenUsed="1"/>
+    <w:lsdException w:name="Table Columns 3" w:semiHidden="1" w:unhideWhenUsed="1"/>
+    <w:lsdException w:name="Table Columns 4" w:semiHidden="1" w:unhideWhenUsed="1"/>
+    <w:lsdException w:name="Table Columns 5" w:semiHidden="1" w:unhideWhenUsed="1"/>
+    <w:lsdException w:name="Table Grid 1" w:semiHidden="1" w:unhideWhenUsed="1"/>
+    <w:lsdException w:name="Table Grid 2" w:semiHidden="1" w:unhideWhenUsed="1"/>
+    <w:lsdException w:name="Table Grid 3" w:semiHidden="1" w:unhideWhenUsed="1"/>
+    <w:lsdException w:name="Table Grid 4" w:semiHidden="1" w:unhideWhenUsed="1"/>
+    <w:lsdException w:name="Table Grid 5" w:semiHidden="1" w:unhideWhenUsed="1"/>
+    <w:lsdException w:name="Table Grid 6" w:semiHidden="1" w:unhideWhenUsed="1"/>
+    <w:lsdException w:name="Table Grid 7" w:semiHidden="1" w:unhideWhenUsed="1"/>
+    <w:lsdException w:name="Table Grid 8" w:semiHidden="1" w:unhideWhenUsed="1"/>
+    <w:lsdException w:name="Table List 1" w:semiHidden="1" w:unhideWhenUsed="1"/>
+    <w:lsdException w:name="Table List 2" w:semiHidden="1" w:unhideWhenUsed="1"/>
+    <w:lsdException w:name="Table List 3" w:semiHidden="1" w:unhideWhenUsed="1"/>
+    <w:lsdException w:name="Table List 4" w:semiHidden="1" w:unhideWhenUsed="1"/>
+    <w:lsdException w:name="Table List 5" w:semiHidden="1" w:unhideWhenUsed="1"/>
+    <w:lsdException w:name="Table List 6" w:semiHidden="1" w:unhideWhenUsed="1"/>
+    <w:lsdException w:name="Table List 7" w:semiHidden="1" w:unhideWhenUsed="1"/>
+    <w:lsdException w:name="Table List 8" w:semiHidden="1" w:unhideWhenUsed="1"/>
+    <w:lsdException w:name="Table 3D effects 1" w:semiHidden="1" w:unhideWhenUsed="1"/>
+    <w:lsdException w:name="Table 3D effects 2" w:semiHidden="1" w:unhideWhenUsed="1"/>
+    <w:lsdException w:name="Table 3D effects 3" w:semiHidden="1" w:unhideWhenUsed="1"/>
+    <w:lsdException w:name="Table Contemporary" w:semiHidden="1" w:unhideWhenUsed="1"/>
+    <w:lsdException w:name="Table Elegant" w:semiHidden="1" w:unhideWhenUsed="1"/>
+    <w:lsdException w:name="Table Professional" w:semiHidden="1" w:unhideWhenUsed="1"/>
+    <w:lsdException w:name="Table Subtle 1" w:semiHidden="1" w:unhideWhenUsed="1"/>
+    <w:lsdException w:name="Table Subtle 2" w:semiHidden="1" w:unhideWhenUsed="1"/>
+    <w:lsdException w:name="Table Web 1" w:semiHidden="1" w:unhideWhenUsed="1"/>
+    <w:lsdException w:name="Table Web 2" w:semiHidden="1" w:unhideWhenUsed="1"/>
+    <w:lsdException w:name="Table Web 3" w:semiHidden="1" w:unhideWhenUsed="1"/>
+    <w:lsdException w:name="Balloon Text" w:semiHidden="1" w:unhideWhenUsed="1"/>
+    <w:lsdException w:name="Table Grid" w:semiHidden="1" w:uiPriority="59" w:unhideWhenUsed="1"/>
+    <w:lsdException w:name="Table Theme" w:semiHidden="1" w:unhideWhenUsed="1"/>
+    <w:lsdException w:name="Placeholder Text" w:semiHidden="1"/>
+    <w:lsdException w:name="No Spacing" w:uiPriority="1" w:qFormat="1"/>
+    <w:lsdException w:name="Light Shading" w:uiPriority="60"/>
+    <w:lsdException w:name="Light List" w:uiPriority="61"/>
+    <w:lsdException w:name="Light Grid" w:uiPriority="62"/>
+    <w:lsdException w:name="Medium Shading 1" w:uiPriority="63"/>
+    <w:lsdException w:name="Medium Shading 2" w:uiPriority="64"/>
+    <w:lsdException w:name="Medium List 1" w:uiPriority="65"/>
+    <w:lsdException w:name="Medium List 2" w:uiPriority="66"/>
+    <w:lsdException w:name="Medium Grid 1" w:uiPriority="67"/>
+    <w:lsdException w:name="Medium Grid 2" w:uiPriority="68"/>
+    <w:lsdException w:name="Medium Grid 3" w:uiPriority="69"/>
+    <w:lsdException w:name="Dark List" w:uiPriority="70"/>
+    <w:lsdException w:name="Colorful Shading" w:uiPriority="71"/>
+    <w:lsdException w:name="Colorful List" w:uiPriority="72"/>
+    <w:lsdException w:name="Colorful Grid" w:uiPriority="73"/>
+    <w:lsdException w:name="Light Shading Accent 1" w:uiPriority="60"/>
+    <w:lsdException w:name="Light List Accent 1" w:uiPriority="61"/>
+    <w:lsdException w:name="Light Grid Accent 1" w:uiPriority="62"/>
+    <w:lsdException w:name="Medium Shading 1 Accent 1" w:uiPriority="63"/>
+    <w:lsdException w:name="Medium Shading 2 Accent 1" w:uiPriority="64"/>
+    <w:lsdException w:name="Medium List 1 Accent 1" w:uiPriority="65"/>
+    <w:lsdException w:name="Revision" w:semiHidden="1"/>
+    <w:lsdException w:name="List Paragraph" w:uiPriority="34" w:qFormat="1"/>
+    <w:lsdException w:name="Quote" w:uiPriority="29" w:qFormat="1"/>
+    <w:lsdException w:name="Intense Quote" w:uiPriority="30" w:qFormat="1"/>
+    <w:lsdException w:name="Medium List 2 Accent 1" w:uiPriority="66"/>
+    <w:lsdException w:name="Medium Grid 1 Accent 1" w:uiPriority="67"/>
+    <w:lsdException w:name="Medium Grid 2 Accent 1" w:uiPriority="68"/>
+    <w:lsdException w:name="Medium Grid 3 Accent 1" w:uiPriority="69"/>
+    <w:lsdException w:name="Dark List Accent 1" w:uiPriority="70"/>
+    <w:lsdException w:name="Colorful Shading Accent 1" w:uiPriority="71"/>
+    <w:lsdException w:name="Colorful List Accent 1" w:uiPriority="72"/>
+    <w:lsdException w:name="Colorful Grid Accent 1" w:uiPriority="73"/>
+    <w:lsdException w:name="Light Shading Accent 2" w:uiPriority="60"/>
+    <w:lsdException w:name="Light List Accent 2" w:uiPriority="61"/>
+    <w:lsdException w:name="Light Grid Accent 2" w:uiPriority="62"/>
+    <w:lsdException w:name="Medium Shading 1 Accent 2" w:uiPriority="63"/>
+    <w:lsdException w:name="Medium Shading 2 Accent 2" w:uiPriority="64"/>
+    <w:lsdException w:name="Medium List 1 Accent 2" w:uiPriority="65"/>
+    <w:lsdException w:name="Medium List 2 Accent 2" w:uiPriority="66"/>
+    <w:lsdException w:name="Medium Grid 1 Accent 2" w:uiPriority="67"/>
+    <w:lsdException w:name="Medium Grid 2 Accent 2" w:uiPriority="68"/>
+    <w:lsdException w:name="Medium Grid 3 Accent 2" w:uiPriority="69"/>
+    <w:lsdException w:name="Dark List Accent 2" w:uiPriority="70"/>
+    <w:lsdException w:name="Colorful Shading Accent 2" w:uiPriority="71"/>
+    <w:lsdException w:name="Colorful List Accent 2" w:uiPriority="72"/>
+    <w:lsdException w:name="Colorful Grid Accent 2" w:uiPriority="73"/>
+    <w:lsdException w:name="Light Shading Accent 3" w:uiPriority="60"/>
+    <w:lsdException w:name="Light List Accent 3" w:uiPriority="61"/>
+    <w:lsdException w:name="Light Grid Accent 3" w:uiPriority="62"/>
+    <w:lsdException w:name="Medium Shading 1 Accent 3" w:uiPriority="63"/>
+    <w:lsdException w:name="Medium Shading 2 Accent 3" w:uiPriority="64"/>
+    <w:lsdException w:name="Medium List 1 Accent 3" w:uiPriority="65"/>
+    <w:lsdException w:name="Medium List 2 Accent 3" w:uiPriority="66"/>
+    <w:lsdException w:name="Medium Grid 1 Accent 3" w:uiPriority="67"/>
+    <w:lsdException w:name="Medium Grid 2 Accent 3" w:uiPriority="68"/>
+    <w:lsdException w:name="Medium Grid 3 Accent 3" w:uiPriority="69"/>
+    <w:lsdException w:name="Dark List Accent 3" w:uiPriority="70"/>
+    <w:lsdException w:name="Colorful Shading Accent 3" w:uiPriority="71"/>
+    <w:lsdException w:name="Colorful List Accent 3" w:uiPriority="72"/>
+    <w:lsdException w:name="Colorful Grid Accent 3" w:uiPriority="73"/>
+    <w:lsdException w:name="Light Shading Accent 4" w:uiPriority="60"/>
+    <w:lsdException w:name="Light List Accent 4" w:uiPriority="61"/>
+    <w:lsdException w:name="Light Grid Accent 4" w:uiPriority="62"/>
+    <w:lsdException w:name="Medium Shading 1 Accent 4" w:uiPriority="63"/>
+    <w:lsdException w:name="Medium Shading 2 Accent 4" w:uiPriority="64"/>
+    <w:lsdException w:name="Medium List 1 Accent 4" w:uiPriority="65"/>
+    <w:lsdException w:name="Medium List 2 Accent 4" w:uiPriority="66"/>
+    <w:lsdException w:name="Medium Grid 1 Accent 4" w:uiPriority="67"/>
+    <w:lsdException w:name="Medium Grid 2 Accent 4" w:uiPriority="68"/>
+    <w:lsdException w:name="Medium Grid 3 Accent 4" w:uiPriority="69"/>
+    <w:lsdException w:name="Dark List Accent 4" w:uiPriority="70"/>
+    <w:lsdException w:name="Colorful Shading Accent 4" w:uiPriority="71"/>
+    <w:lsdException w:name="Colorful List Accent 4" w:uiPriority="72"/>
+    <w:lsdException w:name="Colorful Grid Accent 4" w:uiPriority="73"/>
+    <w:lsdException w:name="Light Shading Accent 5" w:uiPriority="60"/>
+    <w:lsdException w:name="Light List Accent 5" w:uiPriority="61"/>
+    <w:lsdException w:name="Light Grid Accent 5" w:uiPriority="62"/>
+    <w:lsdException w:name="Medium Shading 1 Accent 5" w:uiPriority="63"/>
+    <w:lsdException w:name="Medium Shading 2 Accent 5" w:uiPriority="64"/>
+    <w:lsdException w:name="Medium List 1 Accent 5" w:uiPriority="65"/>
+    <w:lsdException w:name="Medium List 2 Accent 5" w:uiPriority="66"/>
+    <w:lsdException w:name="Medium Grid 1 Accent 5" w:uiPriority="67"/>
+    <w:lsdException w:name="Medium Grid 2 Accent 5" w:uiPriority="68"/>
+    <w:lsdException w:name="Medium Grid 3 Accent 5" w:uiPriority="69"/>
+    <w:lsdException w:name="Dark List Accent 5" w:uiPriority="70"/>
+    <w:lsdException w:name="Colorful Shading Accent 5" w:uiPriority="71"/>
+    <w:lsdException w:name="Colorful List Accent 5" w:uiPriority="72"/>
+    <w:lsdException w:name="Colorful Grid Accent 5" w:uiPriority="73"/>
+    <w:lsdException w:name="Light Shading Accent 6" w:uiPriority="60"/>
+    <w:lsdException w:name="Light List Accent 6" w:uiPriority="61"/>
+    <w:lsdException w:name="Light Grid Accent 6" w:uiPriority="62"/>
+    <w:lsdException w:name="Medium Shading 1 Accent 6" w:uiPriority="63"/>
+    <w:lsdException w:name="Medium Shading 2 Accent 6" w:uiPriority="64"/>
+    <w:lsdException w:name="Medium List 1 Accent 6" w:uiPriority="65"/>
+    <w:lsdException w:name="Medium List 2 Accent 6" w:uiPriority="66"/>
+    <w:lsdException w:name="Medium Grid 1 Accent 6" w:uiPriority="67"/>
+    <w:lsdException w:name="Medium Grid 2 Accent 6" w:uiPriority="68"/>
+    <w:lsdException w:name="Medium Grid 3 Accent 6" w:uiPriority="69"/>
+    <w:lsdException w:name="Dark List Accent 6" w:uiPriority="70"/>
+    <w:lsdException w:name="Colorful Shading Accent 6" w:uiPriority="71"/>
+    <w:lsdException w:name="Colorful List Accent 6" w:uiPriority="72"/>
+    <w:lsdException w:name="Colorful Grid Accent 6" w:uiPriority="73"/>
+    <w:lsdException w:name="Subtle Emphasis" w:uiPriority="19" w:qFormat="1"/>
+    <w:lsdException w:name="Intense Emphasis" w:uiPriority="21" w:qFormat="1"/>
+    <w:lsdException w:name="Subtle Reference" w:uiPriority="31" w:qFormat="1"/>
+    <w:lsdException w:name="Intense Reference" w:uiPriority="32" w:qFormat="1"/>
+    <w:lsdException w:name="Book Title" w:uiPriority="33" w:qFormat="1"/>
+    <w:lsdException w:name="Bibliography" w:semiHidden="1" w:uiPriority="37" w:unhideWhenUsed="1"/>
+    <w:lsdException w:name="TOC Heading" w:semiHidden="1" w:uiPriority="39" w:unhideWhenUsed="1" w:qFormat="1"/>
+    <w:lsdException w:name="Plain Table 1" w:uiPriority="41"/>
+    <w:lsdException w:name="Plain Table 2" w:uiPriority="42"/>
+    <w:lsdException w:name="Plain Table 3" w:uiPriority="43"/>
+    <w:lsdException w:name="Plain Table 4" w:uiPriority="44"/>
+    <w:lsdException w:name="Plain Table 5" w:uiPriority="45"/>
+    <w:lsdException w:name="Grid Table Light" w:uiPriority="40"/>
+    <w:lsdException w:name="Grid Table 1 Light" w:uiPriority="46"/>
+    <w:lsdException w:name="Grid Table 2" w:uiPriority="47"/>
+    <w:lsdException w:name="Grid Table 3" w:uiPriority="48"/>
+    <w:lsdException w:name="Grid Table 4" w:uiPriority="49"/>
+    <w:lsdException w:name="Grid Table 5 Dark" w:uiPriority="50"/>
+    <w:lsdException w:name="Grid Table 6 Colorful" w:uiPriority="51"/>
+    <w:lsdException w:name="Grid Table 7 Colorful" w:uiPriority="52"/>
+    <w:lsdException w:name="Grid Table 1 Light Accent 1" w:uiPriority="46"/>
+    <w:lsdException w:name="Grid Table 2 Accent 1" w:uiPriority="47"/>
+    <w:lsdException w:name="Grid Table 3 Accent 1" w:uiPriority="48"/>
+    <w:lsdException w:name="Grid Table 4 Accent 1" w:uiPriority="49"/>
+    <w:lsdException w:name="Grid Table 5 Dark Accent 1" w:uiPriority="50"/>
+    <w:lsdException w:name="Grid Table 6 Colorful Accent 1" w:uiPriority="51"/>
+    <w:lsdException w:name="Grid Table 7 Colorful Accent 1" w:uiPriority="52"/>
+    <w:lsdException w:name="Grid Table 1 Light Accent 2" w:uiPriority="46"/>
+    <w:lsdException w:name="Grid Table 2 Accent 2" w:uiPriority="47"/>
+    <w:lsdException w:name="Grid Table 3 Accent 2" w:uiPriority="48"/>
+    <w:lsdException w:name="Grid Table 4 Accent 2" w:uiPriority="49"/>
+    <w:lsdException w:name="Grid Table 5 Dark Accent 2" w:uiPriority="50"/>
+    <w:lsdException w:name="Grid Table 6 Colorful Accent 2" w:uiPriority="51"/>
+    <w:lsdException w:name="Grid Table 7 Colorful Accent 2" w:uiPriority="52"/>
+    <w:lsdException w:name="Grid Table 1 Light Accent 3" w:uiPriority="46"/>
+    <w:lsdException w:name="Grid Table 2 Accent 3" w:uiPriority="47"/>
+    <w:lsdException w:name="Grid Table 3 Accent 3" w:uiPriority="48"/>
+    <w:lsdException w:name="Grid Table 4 Accent 3" w:uiPriority="49"/>
+    <w:lsdException w:name="Grid Table 5 Dark Accent 3" w:uiPriority="50"/>
+    <w:lsdException w:name="Grid Table 6 Colorful Accent 3" w:uiPriority="51"/>
+    <w:lsdException w:name="Grid Table 7 Colorful Accent 3" w:uiPriority="52"/>
+    <w:lsdException w:name="Grid Table 1 Light Accent 4" w:uiPriority="46"/>
+    <w:lsdException w:name="Grid Table 2 Accent 4" w:uiPriority="47"/>
+    <w:lsdException w:name="Grid Table 3 Accent 4" w:uiPriority="48"/>
+    <w:lsdException w:name="Grid Table 4 Accent 4" w:uiPriority="49"/>
+    <w:lsdException w:name="Grid Table 5 Dark Accent 4" w:uiPriority="50"/>
+    <w:lsdException w:name="Grid Table 6 Colorful Accent 4" w:uiPriority="51"/>
+    <w:lsdException w:name="Grid Table 7 Colorful Accent 4" w:uiPriority="52"/>
+    <w:lsdException w:name="Grid Table 1 Light Accent 5" w:uiPriority="46"/>
+    <w:lsdException w:name="Grid Table 2 Accent 5" w:uiPriority="47"/>
+    <w:lsdException w:name="Grid Table 3 Accent 5" w:uiPriority="48"/>
+    <w:lsdException w:name="Grid Table 4 Accent 5" w:uiPriority="49"/>
+    <w:lsdException w:name="Grid Table 5 Dark Accent 5" w:uiPriority="50"/>
+    <w:lsdException w:name="Grid Table 6 Colorful Accent 5" w:uiPriority="51"/>
+    <w:lsdException w:name="Grid Table 7 Colorful Accent 5" w:uiPriority="52"/>
+    <w:lsdException w:name="Grid Table 1 Light Accent 6" w:uiPriority="46"/>
+    <w:lsdException w:name="Grid Table 2 Accent 6" w:uiPriority="47"/>
+    <w:lsdException w:name="Grid Table 3 Accent 6" w:uiPriority="48"/>
+    <w:lsdException w:name="Grid Table 4 Accent 6" w:uiPriority="49"/>
+    <w:lsdException w:name="Grid Table 5 Dark Accent 6" w:uiPriority="50"/>
+    <w:lsdException w:name="Grid Table 6 Colorful Accent 6" w:uiPriority="51"/>
+    <w:lsdException w:name="Grid Table 7 Colorful Accent 6" w:uiPriority="52"/>
+    <w:lsdException w:name="List Table 1 Light" w:uiPriority="46"/>
+    <w:lsdException w:name="List Table 2" w:uiPriority="47"/>
+    <w:lsdException w:name="List Table 3" w:uiPriority="48"/>
+    <w:lsdException w:name="List Table 4" w:uiPriority="49"/>
+    <w:lsdException w:name="List Table 5 Dark" w:uiPriority="50"/>
+    <w:lsdException w:name="List Table 6 Colorful" w:uiPriority="51"/>
+    <w:lsdException w:name="List Table 7 Colorful" w:uiPriority="52"/>
+    <w:lsdException w:name="List Table 1 Light Accent 1" w:uiPriority="46"/>
+    <w:lsdException w:name="List Table 2 Accent 1" w:uiPriority="47"/>
+    <w:lsdException w:name="List Table 3 Accent 1" w:uiPriority="48"/>
+    <w:lsdException w:name="List Table 4 Accent 1" w:uiPriority="49"/>
+    <w:lsdException w:name="List Table 5 Dark Accent 1" w:uiPriority="50"/>
+    <w:lsdException w:name="List Table 6 Colorful Accent 1" w:uiPriority="51"/>
+    <w:lsdException w:name="List Table 7 Colorful Accent 1" w:uiPriority="52"/>
+    <w:lsdException w:name="List Table 1 Light Accent 2" w:uiPriority="46"/>
+    <w:lsdException w:name="List Table 2 Accent 2" w:uiPriority="47"/>
+    <w:lsdException w:name="List Table 3 Accent 2" w:uiPriority="48"/>
+    <w:lsdException w:name="List Table 4 Accent 2" w:uiPriority="49"/>
+    <w:lsdException w:name="List Table 5 Dark Accent 2" w:uiPriority="50"/>
+    <w:lsdException w:name="List Table 6 Colorful Accent 2" w:uiPriority="51"/>
+    <w:lsdException w:name="List Table 7 Colorful Accent 2" w:uiPriority="52"/>
+    <w:lsdException w:name="List Table 1 Light Accent 3" w:uiPriority="46"/>
+    <w:lsdException w:name="List Table 2 Accent 3" w:uiPriority="47"/>
+    <w:lsdException w:name="List Table 3 Accent 3" w:uiPriority="48"/>
+    <w:lsdException w:name="List Table 4 Accent 3" w:uiPriority="49"/>
+    <w:lsdException w:name="List Table 5 Dark Accent 3" w:uiPriority="50"/>
+    <w:lsdException w:name="List Table 6 Colorful Accent 3" w:uiPriority="51"/>
+    <w:lsdException w:name="List Table 7 Colorful Accent 3" w:uiPriority="52"/>
+    <w:lsdException w:name="List Table 1 Light Accent 4" w:uiPriority="46"/>
+    <w:lsdException w:name="List Table 2 Accent 4" w:uiPriority="47"/>
+    <w:lsdException w:name="List Table 3 Accent 4" w:uiPriority="48"/>
+    <w:lsdException w:name="List Table 4 Accent 4" w:uiPriority="49"/>
+    <w:lsdException w:name="List Table 5 Dark Accent 4" w:uiPriority="50"/>
+    <w:lsdException w:name="List Table 6 Colorful Accent 4" w:uiPriority="51"/>
+    <w:lsdException w:name="List Table 7 Colorful Accent 4" w:uiPriority="52"/>
+    <w:lsdException w:name="List Table 1 Light Accent 5" w:uiPriority="46"/>
+    <w:lsdException w:name="List Table 2 Accent 5" w:uiPriority="47"/>
+    <w:lsdException w:name="List Table 3 Accent 5" w:uiPriority="48"/>
+    <w:lsdException w:name="List Table 4 Accent 5" w:uiPriority="49"/>
+    <w:lsdException w:name="List Table 5 Dark Accent 5" w:uiPriority="50"/>
+    <w:lsdException w:name="List Table 6 Colorful Accent 5" w:uiPriority="51"/>
+    <w:lsdException w:name="List Table 7 Colorful Accent 5" w:uiPriority="52"/>
+    <w:lsdException w:name="List Table 1 Light Accent 6" w:uiPriority="46"/>
+    <w:lsdException w:name="List Table 2 Accent 6" w:uiPriority="47"/>
+    <w:lsdException w:name="List Table 3 Accent 6" w:uiPriority="48"/>
+    <w:lsdException w:name="List Table 4 Accent 6" w:uiPriority="49"/>
+    <w:lsdException w:name="List Table 5 Dark Accent 6" w:uiPriority="50"/>
+    <w:lsdException w:name="List Table 6 Colorful Accent 6" w:uiPriority="51"/>
+    <w:lsdException w:name="List Table 7 Colorful Accent 6" w:uiPriority="52"/>
+    <w:lsdException w:name="Mention" w:semiHidden="1" w:unhideWhenUsed="1"/>
+    <w:lsdException w:name="Smart Hyperlink" w:semiHidden="1" w:unhideWhenUsed="1"/>
+    <w:lsdException w:name="Hashtag" w:semiHidden="1" w:unhideWhenUsed="1"/>
+    <w:lsdException w:name="Unresolved Mention" w:semiHidden="1" w:unhideWhenUsed="1"/>
+    <w:lsdException w:name="Smart Link" w:semiHidden="1" w:unhideWhenUsed="1"/>
   </w:latentStyles>
   <w:style w:type="paragraph" w:default="1" w:styleId="Normal">
     <w:name w:val="Normal"/>
@@ -3930,13 +3929,13 @@
       <w:lang w:eastAsia="es-CO"/>
     </w:rPr>
   </w:style>
-  <w:style w:type="character" w:default="1" w:styleId="Fuentedeprrafopredeter">
+  <w:style w:type="character" w:default="1" w:styleId="DefaultParagraphFont">
     <w:name w:val="Default Paragraph Font"/>
     <w:uiPriority w:val="1"/>
     <w:semiHidden/>
     <w:unhideWhenUsed/>
   </w:style>
-  <w:style w:type="table" w:default="1" w:styleId="Tablanormal">
+  <w:style w:type="table" w:default="1" w:styleId="TableNormal">
     <w:name w:val="Normal Table"/>
     <w:uiPriority w:val="99"/>
     <w:semiHidden/>
@@ -3951,16 +3950,16 @@
       </w:tblCellMar>
     </w:tblPr>
   </w:style>
-  <w:style w:type="numbering" w:default="1" w:styleId="Sinlista">
+  <w:style w:type="numbering" w:default="1" w:styleId="NoList">
     <w:name w:val="No List"/>
     <w:uiPriority w:val="99"/>
     <w:semiHidden/>
     <w:unhideWhenUsed/>
   </w:style>
-  <w:style w:type="character" w:customStyle="1" w:styleId="EncabezadoCar">
-    <w:name w:val="Encabezado Car"/>
-    <w:basedOn w:val="Fuentedeprrafopredeter"/>
-    <w:link w:val="Encabezado"/>
+  <w:style w:type="character" w:customStyle="1" w:styleId="HeaderChar">
+    <w:name w:val="Header Char"/>
+    <w:basedOn w:val="DefaultParagraphFont"/>
+    <w:link w:val="Header"/>
     <w:uiPriority w:val="99"/>
     <w:qFormat/>
     <w:rsid w:val="004A05F0"/>
@@ -3969,10 +3968,10 @@
       <w:lang w:eastAsia="es-CO"/>
     </w:rPr>
   </w:style>
-  <w:style w:type="character" w:customStyle="1" w:styleId="PiedepginaCar">
-    <w:name w:val="Pie de página Car"/>
-    <w:basedOn w:val="Fuentedeprrafopredeter"/>
-    <w:link w:val="Piedepgina"/>
+  <w:style w:type="character" w:customStyle="1" w:styleId="FooterChar">
+    <w:name w:val="Footer Char"/>
+    <w:basedOn w:val="DefaultParagraphFont"/>
+    <w:link w:val="Footer"/>
     <w:uiPriority w:val="99"/>
     <w:qFormat/>
     <w:rsid w:val="004A05F0"/>
@@ -3981,10 +3980,10 @@
       <w:lang w:eastAsia="es-CO"/>
     </w:rPr>
   </w:style>
-  <w:style w:type="character" w:customStyle="1" w:styleId="TextodegloboCar">
-    <w:name w:val="Texto de globo Car"/>
-    <w:basedOn w:val="Fuentedeprrafopredeter"/>
-    <w:link w:val="Textodeglobo"/>
+  <w:style w:type="character" w:customStyle="1" w:styleId="BalloonTextChar">
+    <w:name w:val="Balloon Text Char"/>
+    <w:basedOn w:val="DefaultParagraphFont"/>
+    <w:link w:val="BalloonText"/>
     <w:uiPriority w:val="99"/>
     <w:semiHidden/>
     <w:qFormat/>
@@ -3996,10 +3995,10 @@
       <w:lang w:eastAsia="es-CO"/>
     </w:rPr>
   </w:style>
-  <w:style w:type="paragraph" w:styleId="Ttulo">
+  <w:style w:type="paragraph" w:styleId="Title">
     <w:name w:val="Title"/>
     <w:basedOn w:val="Normal"/>
-    <w:next w:val="Textoindependiente"/>
+    <w:next w:val="BodyText"/>
     <w:qFormat/>
     <w:pPr>
       <w:keepNext/>
@@ -4011,21 +4010,21 @@
       <w:szCs w:val="28"/>
     </w:rPr>
   </w:style>
-  <w:style w:type="paragraph" w:styleId="Textoindependiente">
+  <w:style w:type="paragraph" w:styleId="BodyText">
     <w:name w:val="Body Text"/>
     <w:basedOn w:val="Normal"/>
     <w:pPr>
       <w:spacing w:after="140" w:line="288" w:lineRule="auto"/>
     </w:pPr>
   </w:style>
-  <w:style w:type="paragraph" w:styleId="Lista">
+  <w:style w:type="paragraph" w:styleId="List">
     <w:name w:val="List"/>
-    <w:basedOn w:val="Textoindependiente"/>
+    <w:basedOn w:val="BodyText"/>
     <w:rPr>
       <w:rFonts w:cs="Lohit Devanagari"/>
     </w:rPr>
   </w:style>
-  <w:style w:type="paragraph" w:styleId="Epgrafe">
+  <w:style w:type="paragraph" w:styleId="Caption">
     <w:name w:val="caption"/>
     <w:basedOn w:val="Normal"/>
     <w:qFormat/>
@@ -4052,7 +4051,7 @@
       <w:rFonts w:cs="Lohit Devanagari"/>
     </w:rPr>
   </w:style>
-  <w:style w:type="paragraph" w:styleId="Sinespaciado">
+  <w:style w:type="paragraph" w:styleId="NoSpacing">
     <w:name w:val="No Spacing"/>
     <w:uiPriority w:val="1"/>
     <w:qFormat/>
@@ -4062,10 +4061,10 @@
       <w:lang w:eastAsia="es-CO"/>
     </w:rPr>
   </w:style>
-  <w:style w:type="paragraph" w:styleId="Encabezado">
+  <w:style w:type="paragraph" w:styleId="Header">
     <w:name w:val="header"/>
     <w:basedOn w:val="Normal"/>
-    <w:link w:val="EncabezadoCar"/>
+    <w:link w:val="HeaderChar"/>
     <w:uiPriority w:val="99"/>
     <w:unhideWhenUsed/>
     <w:rsid w:val="004A05F0"/>
@@ -4077,10 +4076,10 @@
       <w:spacing w:line="240" w:lineRule="auto"/>
     </w:pPr>
   </w:style>
-  <w:style w:type="paragraph" w:styleId="Piedepgina">
+  <w:style w:type="paragraph" w:styleId="Footer">
     <w:name w:val="footer"/>
     <w:basedOn w:val="Normal"/>
-    <w:link w:val="PiedepginaCar"/>
+    <w:link w:val="FooterChar"/>
     <w:uiPriority w:val="99"/>
     <w:unhideWhenUsed/>
     <w:rsid w:val="004A05F0"/>
@@ -4092,10 +4091,10 @@
       <w:spacing w:line="240" w:lineRule="auto"/>
     </w:pPr>
   </w:style>
-  <w:style w:type="paragraph" w:styleId="Textodeglobo">
+  <w:style w:type="paragraph" w:styleId="BalloonText">
     <w:name w:val="Balloon Text"/>
     <w:basedOn w:val="Normal"/>
-    <w:link w:val="TextodegloboCar"/>
+    <w:link w:val="BalloonTextChar"/>
     <w:uiPriority w:val="99"/>
     <w:semiHidden/>
     <w:unhideWhenUsed/>
@@ -4110,7 +4109,7 @@
       <w:szCs w:val="16"/>
     </w:rPr>
   </w:style>
-  <w:style w:type="paragraph" w:styleId="Prrafodelista">
+  <w:style w:type="paragraph" w:styleId="ListParagraph">
     <w:name w:val="List Paragraph"/>
     <w:basedOn w:val="Normal"/>
     <w:uiPriority w:val="34"/>
@@ -4131,459 +4130,9 @@
     <w:basedOn w:val="Contenidodelatabla"/>
     <w:qFormat/>
   </w:style>
-  <w:style w:type="table" w:styleId="Listaclara">
+  <w:style w:type="table" w:styleId="LightList">
     <w:name w:val="Light List"/>
-    <w:basedOn w:val="Tablanormal"/>
-    <w:uiPriority w:val="61"/>
-    <w:rsid w:val="004D6D61"/>
-    <w:tblPr>
-      <w:tblStyleRowBandSize w:val="1"/>
-      <w:tblStyleColBandSize w:val="1"/>
-      <w:tblBorders>
-        <w:top w:val="single" w:sz="8" w:space="0" w:color="000000" w:themeColor="text1"/>
-        <w:left w:val="single" w:sz="8" w:space="0" w:color="000000" w:themeColor="text1"/>
-        <w:bottom w:val="single" w:sz="8" w:space="0" w:color="000000" w:themeColor="text1"/>
-        <w:right w:val="single" w:sz="8" w:space="0" w:color="000000" w:themeColor="text1"/>
-      </w:tblBorders>
-    </w:tblPr>
-    <w:tblStylePr w:type="firstRow">
-      <w:pPr>
-        <w:spacing w:before="0" w:after="0" w:line="240" w:lineRule="auto"/>
-      </w:pPr>
-      <w:rPr>
-        <w:b/>
-        <w:bCs/>
-        <w:color w:val="FFFFFF" w:themeColor="background1"/>
-      </w:rPr>
-      <w:tblPr/>
-      <w:tcPr>
-        <w:shd w:val="clear" w:color="auto" w:fill="000000" w:themeFill="text1"/>
-      </w:tcPr>
-    </w:tblStylePr>
-    <w:tblStylePr w:type="lastRow">
-      <w:pPr>
-        <w:spacing w:before="0" w:after="0" w:line="240" w:lineRule="auto"/>
-      </w:pPr>
-      <w:rPr>
-        <w:b/>
-        <w:bCs/>
-      </w:rPr>
-      <w:tblPr/>
-      <w:tcPr>
-        <w:tcBorders>
-          <w:top w:val="double" w:sz="6" w:space="0" w:color="000000" w:themeColor="text1"/>
-          <w:left w:val="single" w:sz="8" w:space="0" w:color="000000" w:themeColor="text1"/>
-          <w:bottom w:val="single" w:sz="8" w:space="0" w:color="000000" w:themeColor="text1"/>
-          <w:right w:val="single" w:sz="8" w:space="0" w:color="000000" w:themeColor="text1"/>
-        </w:tcBorders>
-      </w:tcPr>
-    </w:tblStylePr>
-    <w:tblStylePr w:type="firstCol">
-      <w:rPr>
-        <w:b/>
-        <w:bCs/>
-      </w:rPr>
-    </w:tblStylePr>
-    <w:tblStylePr w:type="lastCol">
-      <w:rPr>
-        <w:b/>
-        <w:bCs/>
-      </w:rPr>
-    </w:tblStylePr>
-    <w:tblStylePr w:type="band1Vert">
-      <w:tblPr/>
-      <w:tcPr>
-        <w:tcBorders>
-          <w:top w:val="single" w:sz="8" w:space="0" w:color="000000" w:themeColor="text1"/>
-          <w:left w:val="single" w:sz="8" w:space="0" w:color="000000" w:themeColor="text1"/>
-          <w:bottom w:val="single" w:sz="8" w:space="0" w:color="000000" w:themeColor="text1"/>
-          <w:right w:val="single" w:sz="8" w:space="0" w:color="000000" w:themeColor="text1"/>
-        </w:tcBorders>
-      </w:tcPr>
-    </w:tblStylePr>
-    <w:tblStylePr w:type="band1Horz">
-      <w:tblPr/>
-      <w:tcPr>
-        <w:tcBorders>
-          <w:top w:val="single" w:sz="8" w:space="0" w:color="000000" w:themeColor="text1"/>
-          <w:left w:val="single" w:sz="8" w:space="0" w:color="000000" w:themeColor="text1"/>
-          <w:bottom w:val="single" w:sz="8" w:space="0" w:color="000000" w:themeColor="text1"/>
-          <w:right w:val="single" w:sz="8" w:space="0" w:color="000000" w:themeColor="text1"/>
-        </w:tcBorders>
-      </w:tcPr>
-    </w:tblStylePr>
-  </w:style>
-</w:styles>
-</file>
-
-<file path=word/stylesWithEffects.xml><?xml version="1.0" encoding="utf-8"?>
-<w:styles xmlns:wpc="http://schemas.microsoft.com/office/word/2010/wordprocessingCanvas" xmlns:mc="http://schemas.openxmlformats.org/markup-compatibility/2006" xmlns:o="urn:schemas-microsoft-com:office:office" xmlns:r="http://schemas.openxmlformats.org/officeDocument/2006/relationships" xmlns:m="http://schemas.openxmlformats.org/officeDocument/2006/math" xmlns:v="urn:schemas-microsoft-com:vml" xmlns:wp14="http://schemas.microsoft.com/office/word/2010/wordprocessingDrawing" xmlns:wp="http://schemas.openxmlformats.org/drawingml/2006/wordprocessingDrawing" xmlns:w10="urn:schemas-microsoft-com:office:word" xmlns:w="http://schemas.openxmlformats.org/wordprocessingml/2006/main" xmlns:w14="http://schemas.microsoft.com/office/word/2010/wordml" xmlns:wpg="http://schemas.microsoft.com/office/word/2010/wordprocessingGroup" xmlns:wpi="http://schemas.microsoft.com/office/word/2010/wordprocessingInk" xmlns:wne="http://schemas.microsoft.com/office/word/2006/wordml" xmlns:wps="http://schemas.microsoft.com/office/word/2010/wordprocessingShape" mc:Ignorable="w14 wp14">
-  <w:docDefaults>
-    <w:rPrDefault>
-      <w:rPr>
-        <w:rFonts w:asciiTheme="minorHAnsi" w:eastAsiaTheme="minorHAnsi" w:hAnsiTheme="minorHAnsi" w:cstheme="minorBidi"/>
-        <w:sz w:val="22"/>
-        <w:szCs w:val="22"/>
-        <w:lang w:val="es-CO" w:eastAsia="en-US" w:bidi="ar-SA"/>
-      </w:rPr>
-    </w:rPrDefault>
-    <w:pPrDefault/>
-  </w:docDefaults>
-  <w:latentStyles w:defLockedState="0" w:defUIPriority="99" w:defSemiHidden="1" w:defUnhideWhenUsed="1" w:defQFormat="0" w:count="267">
-    <w:lsdException w:name="Normal" w:semiHidden="0" w:uiPriority="0" w:unhideWhenUsed="0" w:qFormat="1"/>
-    <w:lsdException w:name="heading 1" w:semiHidden="0" w:uiPriority="9" w:unhideWhenUsed="0" w:qFormat="1"/>
-    <w:lsdException w:name="heading 2" w:uiPriority="9" w:qFormat="1"/>
-    <w:lsdException w:name="heading 3" w:uiPriority="9" w:qFormat="1"/>
-    <w:lsdException w:name="heading 4" w:uiPriority="9" w:qFormat="1"/>
-    <w:lsdException w:name="heading 5" w:uiPriority="9" w:qFormat="1"/>
-    <w:lsdException w:name="heading 6" w:uiPriority="9" w:qFormat="1"/>
-    <w:lsdException w:name="heading 7" w:uiPriority="9" w:qFormat="1"/>
-    <w:lsdException w:name="heading 8" w:uiPriority="9" w:qFormat="1"/>
-    <w:lsdException w:name="heading 9" w:uiPriority="9" w:qFormat="1"/>
-    <w:lsdException w:name="toc 1" w:uiPriority="39"/>
-    <w:lsdException w:name="toc 2" w:uiPriority="39"/>
-    <w:lsdException w:name="toc 3" w:uiPriority="39"/>
-    <w:lsdException w:name="toc 4" w:uiPriority="39"/>
-    <w:lsdException w:name="toc 5" w:uiPriority="39"/>
-    <w:lsdException w:name="toc 6" w:uiPriority="39"/>
-    <w:lsdException w:name="toc 7" w:uiPriority="39"/>
-    <w:lsdException w:name="toc 8" w:uiPriority="39"/>
-    <w:lsdException w:name="toc 9" w:uiPriority="39"/>
-    <w:lsdException w:name="caption" w:uiPriority="35" w:qFormat="1"/>
-    <w:lsdException w:name="Title" w:semiHidden="0" w:uiPriority="10" w:unhideWhenUsed="0" w:qFormat="1"/>
-    <w:lsdException w:name="Default Paragraph Font" w:uiPriority="1"/>
-    <w:lsdException w:name="Subtitle" w:semiHidden="0" w:uiPriority="11" w:unhideWhenUsed="0" w:qFormat="1"/>
-    <w:lsdException w:name="Strong" w:semiHidden="0" w:uiPriority="22" w:unhideWhenUsed="0" w:qFormat="1"/>
-    <w:lsdException w:name="Emphasis" w:semiHidden="0" w:uiPriority="20" w:unhideWhenUsed="0" w:qFormat="1"/>
-    <w:lsdException w:name="Table Grid" w:semiHidden="0" w:uiPriority="59" w:unhideWhenUsed="0"/>
-    <w:lsdException w:name="Placeholder Text" w:unhideWhenUsed="0"/>
-    <w:lsdException w:name="No Spacing" w:semiHidden="0" w:uiPriority="1" w:unhideWhenUsed="0" w:qFormat="1"/>
-    <w:lsdException w:name="Light Shading" w:semiHidden="0" w:uiPriority="60" w:unhideWhenUsed="0"/>
-    <w:lsdException w:name="Light List" w:semiHidden="0" w:uiPriority="61" w:unhideWhenUsed="0"/>
-    <w:lsdException w:name="Light Grid" w:semiHidden="0" w:uiPriority="62" w:unhideWhenUsed="0"/>
-    <w:lsdException w:name="Medium Shading 1" w:semiHidden="0" w:uiPriority="63" w:unhideWhenUsed="0"/>
-    <w:lsdException w:name="Medium Shading 2" w:semiHidden="0" w:uiPriority="64" w:unhideWhenUsed="0"/>
-    <w:lsdException w:name="Medium List 1" w:semiHidden="0" w:uiPriority="65" w:unhideWhenUsed="0"/>
-    <w:lsdException w:name="Medium List 2" w:semiHidden="0" w:uiPriority="66" w:unhideWhenUsed="0"/>
-    <w:lsdException w:name="Medium Grid 1" w:semiHidden="0" w:uiPriority="67" w:unhideWhenUsed="0"/>
-    <w:lsdException w:name="Medium Grid 2" w:semiHidden="0" w:uiPriority="68" w:unhideWhenUsed="0"/>
-    <w:lsdException w:name="Medium Grid 3" w:semiHidden="0" w:uiPriority="69" w:unhideWhenUsed="0"/>
-    <w:lsdException w:name="Dark List" w:semiHidden="0" w:uiPriority="70" w:unhideWhenUsed="0"/>
-    <w:lsdException w:name="Colorful Shading" w:semiHidden="0" w:uiPriority="71" w:unhideWhenUsed="0"/>
-    <w:lsdException w:name="Colorful List" w:semiHidden="0" w:uiPriority="72" w:unhideWhenUsed="0"/>
-    <w:lsdException w:name="Colorful Grid" w:semiHidden="0" w:uiPriority="73" w:unhideWhenUsed="0"/>
-    <w:lsdException w:name="Light Shading Accent 1" w:semiHidden="0" w:uiPriority="60" w:unhideWhenUsed="0"/>
-    <w:lsdException w:name="Light List Accent 1" w:semiHidden="0" w:uiPriority="61" w:unhideWhenUsed="0"/>
-    <w:lsdException w:name="Light Grid Accent 1" w:semiHidden="0" w:uiPriority="62" w:unhideWhenUsed="0"/>
-    <w:lsdException w:name="Medium Shading 1 Accent 1" w:semiHidden="0" w:uiPriority="63" w:unhideWhenUsed="0"/>
-    <w:lsdException w:name="Medium Shading 2 Accent 1" w:semiHidden="0" w:uiPriority="64" w:unhideWhenUsed="0"/>
-    <w:lsdException w:name="Medium List 1 Accent 1" w:semiHidden="0" w:uiPriority="65" w:unhideWhenUsed="0"/>
-    <w:lsdException w:name="Revision" w:unhideWhenUsed="0"/>
-    <w:lsdException w:name="List Paragraph" w:semiHidden="0" w:uiPriority="34" w:unhideWhenUsed="0" w:qFormat="1"/>
-    <w:lsdException w:name="Quote" w:semiHidden="0" w:uiPriority="29" w:unhideWhenUsed="0" w:qFormat="1"/>
-    <w:lsdException w:name="Intense Quote" w:semiHidden="0" w:uiPriority="30" w:unhideWhenUsed="0" w:qFormat="1"/>
-    <w:lsdException w:name="Medium List 2 Accent 1" w:semiHidden="0" w:uiPriority="66" w:unhideWhenUsed="0"/>
-    <w:lsdException w:name="Medium Grid 1 Accent 1" w:semiHidden="0" w:uiPriority="67" w:unhideWhenUsed="0"/>
-    <w:lsdException w:name="Medium Grid 2 Accent 1" w:semiHidden="0" w:uiPriority="68" w:unhideWhenUsed="0"/>
-    <w:lsdException w:name="Medium Grid 3 Accent 1" w:semiHidden="0" w:uiPriority="69" w:unhideWhenUsed="0"/>
-    <w:lsdException w:name="Dark List Accent 1" w:semiHidden="0" w:uiPriority="70" w:unhideWhenUsed="0"/>
-    <w:lsdException w:name="Colorful Shading Accent 1" w:semiHidden="0" w:uiPriority="71" w:unhideWhenUsed="0"/>
-    <w:lsdException w:name="Colorful List Accent 1" w:semiHidden="0" w:uiPriority="72" w:unhideWhenUsed="0"/>
-    <w:lsdException w:name="Colorful Grid Accent 1" w:semiHidden="0" w:uiPriority="73" w:unhideWhenUsed="0"/>
-    <w:lsdException w:name="Light Shading Accent 2" w:semiHidden="0" w:uiPriority="60" w:unhideWhenUsed="0"/>
-    <w:lsdException w:name="Light List Accent 2" w:semiHidden="0" w:uiPriority="61" w:unhideWhenUsed="0"/>
-    <w:lsdException w:name="Light Grid Accent 2" w:semiHidden="0" w:uiPriority="62" w:unhideWhenUsed="0"/>
-    <w:lsdException w:name="Medium Shading 1 Accent 2" w:semiHidden="0" w:uiPriority="63" w:unhideWhenUsed="0"/>
-    <w:lsdException w:name="Medium Shading 2 Accent 2" w:semiHidden="0" w:uiPriority="64" w:unhideWhenUsed="0"/>
-    <w:lsdException w:name="Medium List 1 Accent 2" w:semiHidden="0" w:uiPriority="65" w:unhideWhenUsed="0"/>
-    <w:lsdException w:name="Medium List 2 Accent 2" w:semiHidden="0" w:uiPriority="66" w:unhideWhenUsed="0"/>
-    <w:lsdException w:name="Medium Grid 1 Accent 2" w:semiHidden="0" w:uiPriority="67" w:unhideWhenUsed="0"/>
-    <w:lsdException w:name="Medium Grid 2 Accent 2" w:semiHidden="0" w:uiPriority="68" w:unhideWhenUsed="0"/>
-    <w:lsdException w:name="Medium Grid 3 Accent 2" w:semiHidden="0" w:uiPriority="69" w:unhideWhenUsed="0"/>
-    <w:lsdException w:name="Dark List Accent 2" w:semiHidden="0" w:uiPriority="70" w:unhideWhenUsed="0"/>
-    <w:lsdException w:name="Colorful Shading Accent 2" w:semiHidden="0" w:uiPriority="71" w:unhideWhenUsed="0"/>
-    <w:lsdException w:name="Colorful List Accent 2" w:semiHidden="0" w:uiPriority="72" w:unhideWhenUsed="0"/>
-    <w:lsdException w:name="Colorful Grid Accent 2" w:semiHidden="0" w:uiPriority="73" w:unhideWhenUsed="0"/>
-    <w:lsdException w:name="Light Shading Accent 3" w:semiHidden="0" w:uiPriority="60" w:unhideWhenUsed="0"/>
-    <w:lsdException w:name="Light List Accent 3" w:semiHidden="0" w:uiPriority="61" w:unhideWhenUsed="0"/>
-    <w:lsdException w:name="Light Grid Accent 3" w:semiHidden="0" w:uiPriority="62" w:unhideWhenUsed="0"/>
-    <w:lsdException w:name="Medium Shading 1 Accent 3" w:semiHidden="0" w:uiPriority="63" w:unhideWhenUsed="0"/>
-    <w:lsdException w:name="Medium Shading 2 Accent 3" w:semiHidden="0" w:uiPriority="64" w:unhideWhenUsed="0"/>
-    <w:lsdException w:name="Medium List 1 Accent 3" w:semiHidden="0" w:uiPriority="65" w:unhideWhenUsed="0"/>
-    <w:lsdException w:name="Medium List 2 Accent 3" w:semiHidden="0" w:uiPriority="66" w:unhideWhenUsed="0"/>
-    <w:lsdException w:name="Medium Grid 1 Accent 3" w:semiHidden="0" w:uiPriority="67" w:unhideWhenUsed="0"/>
-    <w:lsdException w:name="Medium Grid 2 Accent 3" w:semiHidden="0" w:uiPriority="68" w:unhideWhenUsed="0"/>
-    <w:lsdException w:name="Medium Grid 3 Accent 3" w:semiHidden="0" w:uiPriority="69" w:unhideWhenUsed="0"/>
-    <w:lsdException w:name="Dark List Accent 3" w:semiHidden="0" w:uiPriority="70" w:unhideWhenUsed="0"/>
-    <w:lsdException w:name="Colorful Shading Accent 3" w:semiHidden="0" w:uiPriority="71" w:unhideWhenUsed="0"/>
-    <w:lsdException w:name="Colorful List Accent 3" w:semiHidden="0" w:uiPriority="72" w:unhideWhenUsed="0"/>
-    <w:lsdException w:name="Colorful Grid Accent 3" w:semiHidden="0" w:uiPriority="73" w:unhideWhenUsed="0"/>
-    <w:lsdException w:name="Light Shading Accent 4" w:semiHidden="0" w:uiPriority="60" w:unhideWhenUsed="0"/>
-    <w:lsdException w:name="Light List Accent 4" w:semiHidden="0" w:uiPriority="61" w:unhideWhenUsed="0"/>
-    <w:lsdException w:name="Light Grid Accent 4" w:semiHidden="0" w:uiPriority="62" w:unhideWhenUsed="0"/>
-    <w:lsdException w:name="Medium Shading 1 Accent 4" w:semiHidden="0" w:uiPriority="63" w:unhideWhenUsed="0"/>
-    <w:lsdException w:name="Medium Shading 2 Accent 4" w:semiHidden="0" w:uiPriority="64" w:unhideWhenUsed="0"/>
-    <w:lsdException w:name="Medium List 1 Accent 4" w:semiHidden="0" w:uiPriority="65" w:unhideWhenUsed="0"/>
-    <w:lsdException w:name="Medium List 2 Accent 4" w:semiHidden="0" w:uiPriority="66" w:unhideWhenUsed="0"/>
-    <w:lsdException w:name="Medium Grid 1 Accent 4" w:semiHidden="0" w:uiPriority="67" w:unhideWhenUsed="0"/>
-    <w:lsdException w:name="Medium Grid 2 Accent 4" w:semiHidden="0" w:uiPriority="68" w:unhideWhenUsed="0"/>
-    <w:lsdException w:name="Medium Grid 3 Accent 4" w:semiHidden="0" w:uiPriority="69" w:unhideWhenUsed="0"/>
-    <w:lsdException w:name="Dark List Accent 4" w:semiHidden="0" w:uiPriority="70" w:unhideWhenUsed="0"/>
-    <w:lsdException w:name="Colorful Shading Accent 4" w:semiHidden="0" w:uiPriority="71" w:unhideWhenUsed="0"/>
-    <w:lsdException w:name="Colorful List Accent 4" w:semiHidden="0" w:uiPriority="72" w:unhideWhenUsed="0"/>
-    <w:lsdException w:name="Colorful Grid Accent 4" w:semiHidden="0" w:uiPriority="73" w:unhideWhenUsed="0"/>
-    <w:lsdException w:name="Light Shading Accent 5" w:semiHidden="0" w:uiPriority="60" w:unhideWhenUsed="0"/>
-    <w:lsdException w:name="Light List Accent 5" w:semiHidden="0" w:uiPriority="61" w:unhideWhenUsed="0"/>
-    <w:lsdException w:name="Light Grid Accent 5" w:semiHidden="0" w:uiPriority="62" w:unhideWhenUsed="0"/>
-    <w:lsdException w:name="Medium Shading 1 Accent 5" w:semiHidden="0" w:uiPriority="63" w:unhideWhenUsed="0"/>
-    <w:lsdException w:name="Medium Shading 2 Accent 5" w:semiHidden="0" w:uiPriority="64" w:unhideWhenUsed="0"/>
-    <w:lsdException w:name="Medium List 1 Accent 5" w:semiHidden="0" w:uiPriority="65" w:unhideWhenUsed="0"/>
-    <w:lsdException w:name="Medium List 2 Accent 5" w:semiHidden="0" w:uiPriority="66" w:unhideWhenUsed="0"/>
-    <w:lsdException w:name="Medium Grid 1 Accent 5" w:semiHidden="0" w:uiPriority="67" w:unhideWhenUsed="0"/>
-    <w:lsdException w:name="Medium Grid 2 Accent 5" w:semiHidden="0" w:uiPriority="68" w:unhideWhenUsed="0"/>
-    <w:lsdException w:name="Medium Grid 3 Accent 5" w:semiHidden="0" w:uiPriority="69" w:unhideWhenUsed="0"/>
-    <w:lsdException w:name="Dark List Accent 5" w:semiHidden="0" w:uiPriority="70" w:unhideWhenUsed="0"/>
-    <w:lsdException w:name="Colorful Shading Accent 5" w:semiHidden="0" w:uiPriority="71" w:unhideWhenUsed="0"/>
-    <w:lsdException w:name="Colorful List Accent 5" w:semiHidden="0" w:uiPriority="72" w:unhideWhenUsed="0"/>
-    <w:lsdException w:name="Colorful Grid Accent 5" w:semiHidden="0" w:uiPriority="73" w:unhideWhenUsed="0"/>
-    <w:lsdException w:name="Light Shading Accent 6" w:semiHidden="0" w:uiPriority="60" w:unhideWhenUsed="0"/>
-    <w:lsdException w:name="Light List Accent 6" w:semiHidden="0" w:uiPriority="61" w:unhideWhenUsed="0"/>
-    <w:lsdException w:name="Light Grid Accent 6" w:semiHidden="0" w:uiPriority="62" w:unhideWhenUsed="0"/>
-    <w:lsdException w:name="Medium Shading 1 Accent 6" w:semiHidden="0" w:uiPriority="63" w:unhideWhenUsed="0"/>
-    <w:lsdException w:name="Medium Shading 2 Accent 6" w:semiHidden="0" w:uiPriority="64" w:unhideWhenUsed="0"/>
-    <w:lsdException w:name="Medium List 1 Accent 6" w:semiHidden="0" w:uiPriority="65" w:unhideWhenUsed="0"/>
-    <w:lsdException w:name="Medium List 2 Accent 6" w:semiHidden="0" w:uiPriority="66" w:unhideWhenUsed="0"/>
-    <w:lsdException w:name="Medium Grid 1 Accent 6" w:semiHidden="0" w:uiPriority="67" w:unhideWhenUsed="0"/>
-    <w:lsdException w:name="Medium Grid 2 Accent 6" w:semiHidden="0" w:uiPriority="68" w:unhideWhenUsed="0"/>
-    <w:lsdException w:name="Medium Grid 3 Accent 6" w:semiHidden="0" w:uiPriority="69" w:unhideWhenUsed="0"/>
-    <w:lsdException w:name="Dark List Accent 6" w:semiHidden="0" w:uiPriority="70" w:unhideWhenUsed="0"/>
-    <w:lsdException w:name="Colorful Shading Accent 6" w:semiHidden="0" w:uiPriority="71" w:unhideWhenUsed="0"/>
-    <w:lsdException w:name="Colorful List Accent 6" w:semiHidden="0" w:uiPriority="72" w:unhideWhenUsed="0"/>
-    <w:lsdException w:name="Colorful Grid Accent 6" w:semiHidden="0" w:uiPriority="73" w:unhideWhenUsed="0"/>
-    <w:lsdException w:name="Subtle Emphasis" w:semiHidden="0" w:uiPriority="19" w:unhideWhenUsed="0" w:qFormat="1"/>
-    <w:lsdException w:name="Intense Emphasis" w:semiHidden="0" w:uiPriority="21" w:unhideWhenUsed="0" w:qFormat="1"/>
-    <w:lsdException w:name="Subtle Reference" w:semiHidden="0" w:uiPriority="31" w:unhideWhenUsed="0" w:qFormat="1"/>
-    <w:lsdException w:name="Intense Reference" w:semiHidden="0" w:uiPriority="32" w:unhideWhenUsed="0" w:qFormat="1"/>
-    <w:lsdException w:name="Book Title" w:semiHidden="0" w:uiPriority="33" w:unhideWhenUsed="0" w:qFormat="1"/>
-    <w:lsdException w:name="Bibliography" w:uiPriority="37"/>
-    <w:lsdException w:name="TOC Heading" w:uiPriority="39" w:qFormat="1"/>
-  </w:latentStyles>
-  <w:style w:type="paragraph" w:default="1" w:styleId="Normal">
-    <w:name w:val="Normal"/>
-    <w:qFormat/>
-    <w:rsid w:val="00DC1009"/>
-    <w:pPr>
-      <w:spacing w:line="276" w:lineRule="auto"/>
-    </w:pPr>
-    <w:rPr>
-      <w:rFonts w:ascii="Arial" w:eastAsia="Arial" w:hAnsi="Arial" w:cs="Arial"/>
-      <w:lang w:eastAsia="es-CO"/>
-    </w:rPr>
-  </w:style>
-  <w:style w:type="character" w:default="1" w:styleId="Fuentedeprrafopredeter">
-    <w:name w:val="Default Paragraph Font"/>
-    <w:uiPriority w:val="1"/>
-    <w:semiHidden/>
-    <w:unhideWhenUsed/>
-  </w:style>
-  <w:style w:type="table" w:default="1" w:styleId="Tablanormal">
-    <w:name w:val="Normal Table"/>
-    <w:uiPriority w:val="99"/>
-    <w:semiHidden/>
-    <w:unhideWhenUsed/>
-    <w:tblPr>
-      <w:tblInd w:w="0" w:type="dxa"/>
-      <w:tblCellMar>
-        <w:top w:w="0" w:type="dxa"/>
-        <w:left w:w="108" w:type="dxa"/>
-        <w:bottom w:w="0" w:type="dxa"/>
-        <w:right w:w="108" w:type="dxa"/>
-      </w:tblCellMar>
-    </w:tblPr>
-  </w:style>
-  <w:style w:type="numbering" w:default="1" w:styleId="Sinlista">
-    <w:name w:val="No List"/>
-    <w:uiPriority w:val="99"/>
-    <w:semiHidden/>
-    <w:unhideWhenUsed/>
-  </w:style>
-  <w:style w:type="character" w:customStyle="1" w:styleId="EncabezadoCar">
-    <w:name w:val="Encabezado Car"/>
-    <w:basedOn w:val="Fuentedeprrafopredeter"/>
-    <w:link w:val="Encabezado"/>
-    <w:uiPriority w:val="99"/>
-    <w:qFormat/>
-    <w:rsid w:val="004A05F0"/>
-    <w:rPr>
-      <w:rFonts w:ascii="Arial" w:eastAsia="Arial" w:hAnsi="Arial" w:cs="Arial"/>
-      <w:lang w:eastAsia="es-CO"/>
-    </w:rPr>
-  </w:style>
-  <w:style w:type="character" w:customStyle="1" w:styleId="PiedepginaCar">
-    <w:name w:val="Pie de página Car"/>
-    <w:basedOn w:val="Fuentedeprrafopredeter"/>
-    <w:link w:val="Piedepgina"/>
-    <w:uiPriority w:val="99"/>
-    <w:qFormat/>
-    <w:rsid w:val="004A05F0"/>
-    <w:rPr>
-      <w:rFonts w:ascii="Arial" w:eastAsia="Arial" w:hAnsi="Arial" w:cs="Arial"/>
-      <w:lang w:eastAsia="es-CO"/>
-    </w:rPr>
-  </w:style>
-  <w:style w:type="character" w:customStyle="1" w:styleId="TextodegloboCar">
-    <w:name w:val="Texto de globo Car"/>
-    <w:basedOn w:val="Fuentedeprrafopredeter"/>
-    <w:link w:val="Textodeglobo"/>
-    <w:uiPriority w:val="99"/>
-    <w:semiHidden/>
-    <w:qFormat/>
-    <w:rsid w:val="00293567"/>
-    <w:rPr>
-      <w:rFonts w:ascii="Tahoma" w:eastAsia="Arial" w:hAnsi="Tahoma" w:cs="Tahoma"/>
-      <w:sz w:val="16"/>
-      <w:szCs w:val="16"/>
-      <w:lang w:eastAsia="es-CO"/>
-    </w:rPr>
-  </w:style>
-  <w:style w:type="paragraph" w:styleId="Ttulo">
-    <w:name w:val="Title"/>
-    <w:basedOn w:val="Normal"/>
-    <w:next w:val="Textoindependiente"/>
-    <w:qFormat/>
-    <w:pPr>
-      <w:keepNext/>
-      <w:spacing w:before="240" w:after="120"/>
-    </w:pPr>
-    <w:rPr>
-      <w:rFonts w:ascii="Liberation Sans" w:eastAsia="WenQuanYi Zen Hei Sharp" w:hAnsi="Liberation Sans" w:cs="Lohit Devanagari"/>
-      <w:sz w:val="28"/>
-      <w:szCs w:val="28"/>
-    </w:rPr>
-  </w:style>
-  <w:style w:type="paragraph" w:styleId="Textoindependiente">
-    <w:name w:val="Body Text"/>
-    <w:basedOn w:val="Normal"/>
-    <w:pPr>
-      <w:spacing w:after="140" w:line="288" w:lineRule="auto"/>
-    </w:pPr>
-  </w:style>
-  <w:style w:type="paragraph" w:styleId="Lista">
-    <w:name w:val="List"/>
-    <w:basedOn w:val="Textoindependiente"/>
-    <w:rPr>
-      <w:rFonts w:cs="Lohit Devanagari"/>
-    </w:rPr>
-  </w:style>
-  <w:style w:type="paragraph" w:styleId="Epgrafe">
-    <w:name w:val="caption"/>
-    <w:basedOn w:val="Normal"/>
-    <w:qFormat/>
-    <w:pPr>
-      <w:suppressLineNumbers/>
-      <w:spacing w:before="120" w:after="120"/>
-    </w:pPr>
-    <w:rPr>
-      <w:rFonts w:cs="Lohit Devanagari"/>
-      <w:i/>
-      <w:iCs/>
-      <w:sz w:val="24"/>
-      <w:szCs w:val="24"/>
-    </w:rPr>
-  </w:style>
-  <w:style w:type="paragraph" w:customStyle="1" w:styleId="ndice">
-    <w:name w:val="Índice"/>
-    <w:basedOn w:val="Normal"/>
-    <w:qFormat/>
-    <w:pPr>
-      <w:suppressLineNumbers/>
-    </w:pPr>
-    <w:rPr>
-      <w:rFonts w:cs="Lohit Devanagari"/>
-    </w:rPr>
-  </w:style>
-  <w:style w:type="paragraph" w:styleId="Sinespaciado">
-    <w:name w:val="No Spacing"/>
-    <w:uiPriority w:val="1"/>
-    <w:qFormat/>
-    <w:rsid w:val="00DC1009"/>
-    <w:rPr>
-      <w:rFonts w:ascii="Arial" w:eastAsia="Arial" w:hAnsi="Arial" w:cs="Arial"/>
-      <w:lang w:eastAsia="es-CO"/>
-    </w:rPr>
-  </w:style>
-  <w:style w:type="paragraph" w:styleId="Encabezado">
-    <w:name w:val="header"/>
-    <w:basedOn w:val="Normal"/>
-    <w:link w:val="EncabezadoCar"/>
-    <w:uiPriority w:val="99"/>
-    <w:unhideWhenUsed/>
-    <w:rsid w:val="004A05F0"/>
-    <w:pPr>
-      <w:tabs>
-        <w:tab w:val="center" w:pos="4419"/>
-        <w:tab w:val="right" w:pos="8838"/>
-      </w:tabs>
-      <w:spacing w:line="240" w:lineRule="auto"/>
-    </w:pPr>
-  </w:style>
-  <w:style w:type="paragraph" w:styleId="Piedepgina">
-    <w:name w:val="footer"/>
-    <w:basedOn w:val="Normal"/>
-    <w:link w:val="PiedepginaCar"/>
-    <w:uiPriority w:val="99"/>
-    <w:unhideWhenUsed/>
-    <w:rsid w:val="004A05F0"/>
-    <w:pPr>
-      <w:tabs>
-        <w:tab w:val="center" w:pos="4419"/>
-        <w:tab w:val="right" w:pos="8838"/>
-      </w:tabs>
-      <w:spacing w:line="240" w:lineRule="auto"/>
-    </w:pPr>
-  </w:style>
-  <w:style w:type="paragraph" w:styleId="Textodeglobo">
-    <w:name w:val="Balloon Text"/>
-    <w:basedOn w:val="Normal"/>
-    <w:link w:val="TextodegloboCar"/>
-    <w:uiPriority w:val="99"/>
-    <w:semiHidden/>
-    <w:unhideWhenUsed/>
-    <w:qFormat/>
-    <w:rsid w:val="00293567"/>
-    <w:pPr>
-      <w:spacing w:line="240" w:lineRule="auto"/>
-    </w:pPr>
-    <w:rPr>
-      <w:rFonts w:ascii="Tahoma" w:hAnsi="Tahoma" w:cs="Tahoma"/>
-      <w:sz w:val="16"/>
-      <w:szCs w:val="16"/>
-    </w:rPr>
-  </w:style>
-  <w:style w:type="paragraph" w:styleId="Prrafodelista">
-    <w:name w:val="List Paragraph"/>
-    <w:basedOn w:val="Normal"/>
-    <w:uiPriority w:val="34"/>
-    <w:qFormat/>
-    <w:rsid w:val="00817465"/>
-    <w:pPr>
-      <w:ind w:left="720"/>
-      <w:contextualSpacing/>
-    </w:pPr>
-  </w:style>
-  <w:style w:type="paragraph" w:customStyle="1" w:styleId="Contenidodelatabla">
-    <w:name w:val="Contenido de la tabla"/>
-    <w:basedOn w:val="Normal"/>
-    <w:qFormat/>
-  </w:style>
-  <w:style w:type="paragraph" w:customStyle="1" w:styleId="Ttulodelatabla">
-    <w:name w:val="Título de la tabla"/>
-    <w:basedOn w:val="Contenidodelatabla"/>
-    <w:qFormat/>
-  </w:style>
-  <w:style w:type="table" w:styleId="Listaclara">
-    <w:name w:val="Light List"/>
-    <w:basedOn w:val="Tablanormal"/>
+    <w:basedOn w:val="TableNormal"/>
     <w:uiPriority w:val="61"/>
     <w:rsid w:val="004D6D61"/>
     <w:tblPr>

</xml_diff>